<commit_message>
Artifacts MiEspe Preguntas Consultas
</commit_message>
<xml_diff>
--- a/ArtifactsProject/SRS/ERS_EspePocket.docx
+++ b/ArtifactsProject/SRS/ERS_EspePocket.docx
@@ -4645,6 +4645,8 @@
           <w:szCs w:val="22"/>
         </w:rPr>
       </w:pPr>
+      <w:bookmarkStart w:id="32" w:name="_La_aplicación_contará_2"/>
+      <w:bookmarkEnd w:id="32"/>
       <w:r>
         <w:rPr>
           <w:b w:val="0"/>
@@ -4766,7 +4768,21 @@
             <w:rStyle w:val="Hipervnculo"/>
             <w:sz w:val="24"/>
           </w:rPr>
-          <w:t>CU1</w:t>
+          <w:t>C</w:t>
+        </w:r>
+        <w:r>
+          <w:rPr>
+            <w:rStyle w:val="Hipervnculo"/>
+            <w:sz w:val="24"/>
+          </w:rPr>
+          <w:t>U</w:t>
+        </w:r>
+        <w:r>
+          <w:rPr>
+            <w:rStyle w:val="Hipervnculo"/>
+            <w:sz w:val="24"/>
+          </w:rPr>
+          <w:t>1</w:t>
         </w:r>
       </w:hyperlink>
     </w:p>
@@ -4791,6 +4807,8 @@
           <w:szCs w:val="22"/>
         </w:rPr>
       </w:pPr>
+      <w:bookmarkStart w:id="33" w:name="_La_aplicación_contará_3"/>
+      <w:bookmarkEnd w:id="33"/>
       <w:r>
         <w:rPr>
           <w:b w:val="0"/>
@@ -4855,320 +4873,6 @@
         <w:t xml:space="preserve">Anexo: </w:t>
       </w:r>
       <w:hyperlink w:anchor="_Visualizar_Calendario_Academico" w:history="1">
-        <w:r>
-          <w:rPr>
-            <w:rStyle w:val="Hipervnculo"/>
-            <w:sz w:val="24"/>
-          </w:rPr>
-          <w:t>CU1.1</w:t>
-        </w:r>
-      </w:hyperlink>
-    </w:p>
-    <w:p>
-      <w:pPr>
-        <w:ind w:left="993"/>
-      </w:pPr>
-    </w:p>
-    <w:p>
-      <w:pPr>
-        <w:pStyle w:val="Ttulo2"/>
-        <w:numPr>
-          <w:ilvl w:val="2"/>
-          <w:numId w:val="4"/>
-        </w:numPr>
-        <w:spacing w:before="0" w:line="360" w:lineRule="auto"/>
-        <w:ind w:left="993" w:firstLine="0"/>
-        <w:jc w:val="both"/>
-        <w:rPr>
-          <w:b w:val="0"/>
-          <w:sz w:val="24"/>
-          <w:szCs w:val="22"/>
-        </w:rPr>
-      </w:pPr>
-      <w:r>
-        <w:rPr>
-          <w:b w:val="0"/>
-          <w:sz w:val="24"/>
-          <w:szCs w:val="22"/>
-        </w:rPr>
-        <w:t xml:space="preserve">La aplicación </w:t>
-      </w:r>
-      <w:r>
-        <w:rPr>
-          <w:b w:val="0"/>
-          <w:sz w:val="24"/>
-          <w:szCs w:val="22"/>
-        </w:rPr>
-        <w:t>contará</w:t>
-      </w:r>
-      <w:r>
-        <w:rPr>
-          <w:b w:val="0"/>
-          <w:sz w:val="24"/>
-          <w:szCs w:val="22"/>
-        </w:rPr>
-        <w:t xml:space="preserve"> con el botón “Calculadora Promedios” el cual</w:t>
-      </w:r>
-      <w:r>
-        <w:rPr>
-          <w:b w:val="0"/>
-          <w:sz w:val="24"/>
-          <w:szCs w:val="22"/>
-        </w:rPr>
-        <w:t xml:space="preserve"> abrirá una nueva ventana </w:t>
-      </w:r>
-      <w:r>
-        <w:rPr>
-          <w:b w:val="0"/>
-          <w:sz w:val="24"/>
-          <w:szCs w:val="22"/>
-        </w:rPr>
-        <w:t>que contendrá tres casilleros para el ingreso de notas parciales, dos botones “Calcular” y “Resetear” y un cuadro de texto donde se mostrará el promedio de las notas.</w:t>
-      </w:r>
-    </w:p>
-    <w:p>
-      <w:pPr>
-        <w:ind w:left="273" w:firstLine="720"/>
-        <w:rPr>
-          <w:sz w:val="24"/>
-        </w:rPr>
-      </w:pPr>
-      <w:r>
-        <w:rPr>
-          <w:b/>
-          <w:sz w:val="24"/>
-        </w:rPr>
-        <w:t xml:space="preserve">Anexo: </w:t>
-      </w:r>
-      <w:hyperlink w:anchor="_Calcular_Promedio" w:history="1">
-        <w:r>
-          <w:rPr>
-            <w:rStyle w:val="Hipervnculo"/>
-            <w:sz w:val="24"/>
-          </w:rPr>
-          <w:t>CU1.2</w:t>
-        </w:r>
-      </w:hyperlink>
-    </w:p>
-    <w:p>
-      <w:pPr>
-        <w:ind w:left="993"/>
-      </w:pPr>
-    </w:p>
-    <w:p>
-      <w:pPr>
-        <w:pStyle w:val="Ttulo2"/>
-        <w:numPr>
-          <w:ilvl w:val="2"/>
-          <w:numId w:val="4"/>
-        </w:numPr>
-        <w:spacing w:before="0" w:line="360" w:lineRule="auto"/>
-        <w:ind w:left="993" w:firstLine="0"/>
-        <w:jc w:val="both"/>
-        <w:rPr>
-          <w:b w:val="0"/>
-          <w:sz w:val="24"/>
-          <w:szCs w:val="22"/>
-        </w:rPr>
-      </w:pPr>
-      <w:r>
-        <w:rPr>
-          <w:b w:val="0"/>
-          <w:sz w:val="24"/>
-          <w:szCs w:val="22"/>
-        </w:rPr>
-        <w:t xml:space="preserve">La aplicación </w:t>
-      </w:r>
-      <w:r>
-        <w:rPr>
-          <w:b w:val="0"/>
-          <w:sz w:val="24"/>
-          <w:szCs w:val="22"/>
-        </w:rPr>
-        <w:t>contará</w:t>
-      </w:r>
-      <w:r>
-        <w:rPr>
-          <w:b w:val="0"/>
-          <w:sz w:val="24"/>
-          <w:szCs w:val="22"/>
-        </w:rPr>
-        <w:t xml:space="preserve"> con el botón “Libros” el cual abrirá una ventana que contendrá un </w:t>
-      </w:r>
-      <w:r>
-        <w:rPr>
-          <w:b w:val="0"/>
-          <w:sz w:val="24"/>
-          <w:szCs w:val="22"/>
-        </w:rPr>
-        <w:t>combo box</w:t>
-      </w:r>
-      <w:r>
-        <w:rPr>
-          <w:b w:val="0"/>
-          <w:sz w:val="24"/>
-          <w:szCs w:val="22"/>
-        </w:rPr>
-        <w:t xml:space="preserve"> con las siguientes opciones: Biblioteca Matriz, Biblioteca </w:t>
-      </w:r>
-      <w:r>
-        <w:rPr>
-          <w:b w:val="0"/>
-          <w:sz w:val="24"/>
-          <w:szCs w:val="22"/>
-        </w:rPr>
-        <w:t>Extensiones</w:t>
-      </w:r>
-      <w:r>
-        <w:rPr>
-          <w:b w:val="0"/>
-          <w:sz w:val="24"/>
-          <w:szCs w:val="22"/>
-        </w:rPr>
-        <w:t>, Biblioteca Digital Ecuador, E-</w:t>
-      </w:r>
-      <w:proofErr w:type="spellStart"/>
-      <w:r>
-        <w:rPr>
-          <w:b w:val="0"/>
-          <w:sz w:val="24"/>
-          <w:szCs w:val="22"/>
-        </w:rPr>
-        <w:t>book</w:t>
-      </w:r>
-      <w:proofErr w:type="spellEnd"/>
-      <w:r>
-        <w:rPr>
-          <w:b w:val="0"/>
-          <w:sz w:val="24"/>
-          <w:szCs w:val="22"/>
-        </w:rPr>
-        <w:t xml:space="preserve"> Central, E-Libro, </w:t>
-      </w:r>
-      <w:proofErr w:type="spellStart"/>
-      <w:r>
-        <w:rPr>
-          <w:b w:val="0"/>
-          <w:sz w:val="24"/>
-          <w:szCs w:val="22"/>
-        </w:rPr>
-        <w:t>SpringerLink</w:t>
-      </w:r>
-      <w:proofErr w:type="spellEnd"/>
-      <w:r>
-        <w:rPr>
-          <w:b w:val="0"/>
-          <w:sz w:val="24"/>
-          <w:szCs w:val="22"/>
-        </w:rPr>
-        <w:t xml:space="preserve">, </w:t>
-      </w:r>
-      <w:proofErr w:type="spellStart"/>
-      <w:r>
-        <w:rPr>
-          <w:b w:val="0"/>
-          <w:sz w:val="24"/>
-          <w:szCs w:val="22"/>
-        </w:rPr>
-        <w:t>Scopus</w:t>
-      </w:r>
-      <w:proofErr w:type="spellEnd"/>
-      <w:r>
-        <w:rPr>
-          <w:b w:val="0"/>
-          <w:sz w:val="24"/>
-          <w:szCs w:val="22"/>
-        </w:rPr>
-        <w:t xml:space="preserve">, IEEE </w:t>
-      </w:r>
-      <w:proofErr w:type="spellStart"/>
-      <w:r>
-        <w:rPr>
-          <w:b w:val="0"/>
-          <w:sz w:val="24"/>
-          <w:szCs w:val="22"/>
-        </w:rPr>
-        <w:t>Xplore</w:t>
-      </w:r>
-      <w:proofErr w:type="spellEnd"/>
-      <w:r>
-        <w:rPr>
-          <w:b w:val="0"/>
-          <w:sz w:val="24"/>
-          <w:szCs w:val="22"/>
-        </w:rPr>
-        <w:t>, Gale, Repositorios (</w:t>
-      </w:r>
-      <w:proofErr w:type="spellStart"/>
-      <w:r>
-        <w:rPr>
-          <w:b w:val="0"/>
-          <w:sz w:val="24"/>
-          <w:szCs w:val="22"/>
-        </w:rPr>
-        <w:t>rraae</w:t>
-      </w:r>
-      <w:proofErr w:type="spellEnd"/>
-      <w:r>
-        <w:rPr>
-          <w:b w:val="0"/>
-          <w:sz w:val="24"/>
-          <w:szCs w:val="22"/>
-        </w:rPr>
-        <w:t>), Repositorios (</w:t>
-      </w:r>
-      <w:proofErr w:type="spellStart"/>
-      <w:r>
-        <w:rPr>
-          <w:b w:val="0"/>
-          <w:sz w:val="24"/>
-          <w:szCs w:val="22"/>
-        </w:rPr>
-        <w:t>Espe</w:t>
-      </w:r>
-      <w:proofErr w:type="spellEnd"/>
-      <w:r>
-        <w:rPr>
-          <w:b w:val="0"/>
-          <w:sz w:val="24"/>
-          <w:szCs w:val="22"/>
-        </w:rPr>
-        <w:t xml:space="preserve">) y </w:t>
-      </w:r>
-      <w:proofErr w:type="spellStart"/>
-      <w:r>
-        <w:rPr>
-          <w:b w:val="0"/>
-          <w:sz w:val="24"/>
-          <w:szCs w:val="22"/>
-        </w:rPr>
-        <w:t>ProQuest</w:t>
-      </w:r>
-      <w:proofErr w:type="spellEnd"/>
-      <w:r>
-        <w:rPr>
-          <w:b w:val="0"/>
-          <w:sz w:val="24"/>
-          <w:szCs w:val="22"/>
-        </w:rPr>
-        <w:t>, y un botón “BUSCAR”.</w:t>
-      </w:r>
-    </w:p>
-    <w:p>
-      <w:pPr>
-        <w:ind w:left="273" w:firstLine="720"/>
-        <w:rPr>
-          <w:sz w:val="24"/>
-        </w:rPr>
-      </w:pPr>
-      <w:r>
-        <w:rPr>
-          <w:b/>
-          <w:sz w:val="24"/>
-        </w:rPr>
-        <w:t xml:space="preserve">Anexo: </w:t>
-      </w:r>
-      <w:hyperlink w:anchor="_Consultar_libros" w:history="1">
         <w:r>
           <w:rPr>
             <w:rStyle w:val="Hipervnculo"/>
@@ -5181,13 +4885,20 @@
             <w:rStyle w:val="Hipervnculo"/>
             <w:sz w:val="24"/>
           </w:rPr>
-          <w:t>.3</w:t>
+          <w:t>.</w:t>
+        </w:r>
+        <w:r>
+          <w:rPr>
+            <w:rStyle w:val="Hipervnculo"/>
+            <w:sz w:val="24"/>
+          </w:rPr>
+          <w:t>1</w:t>
         </w:r>
       </w:hyperlink>
     </w:p>
     <w:p>
       <w:pPr>
-        <w:ind w:left="720"/>
+        <w:ind w:left="993"/>
       </w:pPr>
     </w:p>
     <w:p>
@@ -5206,6 +4917,8 @@
           <w:szCs w:val="22"/>
         </w:rPr>
       </w:pPr>
+      <w:bookmarkStart w:id="34" w:name="_La_aplicación_contará_4"/>
+      <w:bookmarkEnd w:id="34"/>
       <w:r>
         <w:rPr>
           <w:b w:val="0"/>
@@ -5228,32 +4941,1151 @@
           <w:sz w:val="24"/>
           <w:szCs w:val="22"/>
         </w:rPr>
-        <w:t xml:space="preserve"> con el botón “Clubes” el cual permitirá visualizar los clubes existentes en la </w:t>
-      </w:r>
-      <w:proofErr w:type="spellStart"/>
+        <w:t xml:space="preserve"> con el botón “Calculadora Promedios” el cual</w:t>
+      </w:r>
       <w:r>
         <w:rPr>
           <w:b w:val="0"/>
           <w:sz w:val="24"/>
           <w:szCs w:val="22"/>
         </w:rPr>
-        <w:t>Espe</w:t>
-      </w:r>
-      <w:proofErr w:type="spellEnd"/>
+        <w:t xml:space="preserve"> abrirá una nueva ventana </w:t>
+      </w:r>
       <w:r>
         <w:rPr>
           <w:b w:val="0"/>
           <w:sz w:val="24"/>
           <w:szCs w:val="22"/>
         </w:rPr>
-        <w:t>.</w:t>
+        <w:t>que contendrá tres casilleros para el ingreso de notas parciales, dos botones “Calcular” y “Resetear” y un cuadro de texto donde se mostrará el promedio de las notas.</w:t>
       </w:r>
     </w:p>
     <w:p>
       <w:pPr>
         <w:ind w:left="273" w:firstLine="720"/>
         <w:rPr>
+          <w:sz w:val="24"/>
+        </w:rPr>
+      </w:pPr>
+      <w:r>
+        <w:rPr>
+          <w:b/>
+          <w:sz w:val="24"/>
+        </w:rPr>
+        <w:t xml:space="preserve">Anexo: </w:t>
+      </w:r>
+      <w:hyperlink w:anchor="_Calcular_Promedio" w:history="1">
+        <w:r>
+          <w:rPr>
+            <w:rStyle w:val="Hipervnculo"/>
+            <w:sz w:val="24"/>
+          </w:rPr>
+          <w:t>CU</w:t>
+        </w:r>
+        <w:r>
+          <w:rPr>
+            <w:rStyle w:val="Hipervnculo"/>
+            <w:sz w:val="24"/>
+          </w:rPr>
+          <w:t>1</w:t>
+        </w:r>
+        <w:r>
+          <w:rPr>
+            <w:rStyle w:val="Hipervnculo"/>
+            <w:sz w:val="24"/>
+          </w:rPr>
+          <w:t>.2</w:t>
+        </w:r>
+      </w:hyperlink>
+    </w:p>
+    <w:p>
+      <w:pPr>
+        <w:ind w:left="993"/>
+      </w:pPr>
+    </w:p>
+    <w:p>
+      <w:pPr>
+        <w:pStyle w:val="Ttulo2"/>
+        <w:numPr>
+          <w:ilvl w:val="2"/>
+          <w:numId w:val="4"/>
+        </w:numPr>
+        <w:spacing w:before="0" w:line="360" w:lineRule="auto"/>
+        <w:ind w:left="993" w:firstLine="0"/>
+        <w:jc w:val="both"/>
+        <w:rPr>
+          <w:b w:val="0"/>
+          <w:sz w:val="24"/>
+          <w:szCs w:val="22"/>
+        </w:rPr>
+      </w:pPr>
+      <w:bookmarkStart w:id="35" w:name="_La_aplicación_contará_5"/>
+      <w:bookmarkEnd w:id="35"/>
+      <w:r>
+        <w:rPr>
+          <w:b w:val="0"/>
+          <w:sz w:val="24"/>
+          <w:szCs w:val="22"/>
+        </w:rPr>
+        <w:t xml:space="preserve">La aplicación </w:t>
+      </w:r>
+      <w:r>
+        <w:rPr>
+          <w:b w:val="0"/>
+          <w:sz w:val="24"/>
+          <w:szCs w:val="22"/>
+        </w:rPr>
+        <w:t>contará</w:t>
+      </w:r>
+      <w:r>
+        <w:rPr>
+          <w:b w:val="0"/>
+          <w:sz w:val="24"/>
+          <w:szCs w:val="22"/>
+        </w:rPr>
+        <w:t xml:space="preserve"> con el botón “Libros” el cual abrirá una ventana que contendrá un </w:t>
+      </w:r>
+      <w:r>
+        <w:rPr>
+          <w:b w:val="0"/>
+          <w:sz w:val="24"/>
+          <w:szCs w:val="22"/>
+        </w:rPr>
+        <w:t>combo box</w:t>
+      </w:r>
+      <w:r>
+        <w:rPr>
+          <w:b w:val="0"/>
+          <w:sz w:val="24"/>
+          <w:szCs w:val="22"/>
+        </w:rPr>
+        <w:t xml:space="preserve"> con las siguientes opciones: Biblioteca Matriz, Biblioteca </w:t>
+      </w:r>
+      <w:r>
+        <w:rPr>
+          <w:b w:val="0"/>
+          <w:sz w:val="24"/>
+          <w:szCs w:val="22"/>
+        </w:rPr>
+        <w:t>Extensiones</w:t>
+      </w:r>
+      <w:r>
+        <w:rPr>
+          <w:b w:val="0"/>
+          <w:sz w:val="24"/>
+          <w:szCs w:val="22"/>
+        </w:rPr>
+        <w:t>, Biblioteca Digital Ecuador, E-</w:t>
+      </w:r>
+      <w:proofErr w:type="spellStart"/>
+      <w:r>
+        <w:rPr>
+          <w:b w:val="0"/>
+          <w:sz w:val="24"/>
+          <w:szCs w:val="22"/>
+        </w:rPr>
+        <w:t>book</w:t>
+      </w:r>
+      <w:proofErr w:type="spellEnd"/>
+      <w:r>
+        <w:rPr>
+          <w:b w:val="0"/>
+          <w:sz w:val="24"/>
+          <w:szCs w:val="22"/>
+        </w:rPr>
+        <w:t xml:space="preserve"> Central, E-Libro, </w:t>
+      </w:r>
+      <w:proofErr w:type="spellStart"/>
+      <w:r>
+        <w:rPr>
+          <w:b w:val="0"/>
+          <w:sz w:val="24"/>
+          <w:szCs w:val="22"/>
+        </w:rPr>
+        <w:t>SpringerLink</w:t>
+      </w:r>
+      <w:proofErr w:type="spellEnd"/>
+      <w:r>
+        <w:rPr>
+          <w:b w:val="0"/>
+          <w:sz w:val="24"/>
+          <w:szCs w:val="22"/>
+        </w:rPr>
+        <w:t xml:space="preserve">, </w:t>
+      </w:r>
+      <w:proofErr w:type="spellStart"/>
+      <w:r>
+        <w:rPr>
+          <w:b w:val="0"/>
+          <w:sz w:val="24"/>
+          <w:szCs w:val="22"/>
+        </w:rPr>
+        <w:t>Scopus</w:t>
+      </w:r>
+      <w:proofErr w:type="spellEnd"/>
+      <w:r>
+        <w:rPr>
+          <w:b w:val="0"/>
+          <w:sz w:val="24"/>
+          <w:szCs w:val="22"/>
+        </w:rPr>
+        <w:t xml:space="preserve">, IEEE </w:t>
+      </w:r>
+      <w:proofErr w:type="spellStart"/>
+      <w:r>
+        <w:rPr>
+          <w:b w:val="0"/>
+          <w:sz w:val="24"/>
+          <w:szCs w:val="22"/>
+        </w:rPr>
+        <w:t>Xplore</w:t>
+      </w:r>
+      <w:proofErr w:type="spellEnd"/>
+      <w:r>
+        <w:rPr>
+          <w:b w:val="0"/>
+          <w:sz w:val="24"/>
+          <w:szCs w:val="22"/>
+        </w:rPr>
+        <w:t>, Gale, Repositorios (</w:t>
+      </w:r>
+      <w:proofErr w:type="spellStart"/>
+      <w:r>
+        <w:rPr>
+          <w:b w:val="0"/>
+          <w:sz w:val="24"/>
+          <w:szCs w:val="22"/>
+        </w:rPr>
+        <w:t>rraae</w:t>
+      </w:r>
+      <w:proofErr w:type="spellEnd"/>
+      <w:r>
+        <w:rPr>
+          <w:b w:val="0"/>
+          <w:sz w:val="24"/>
+          <w:szCs w:val="22"/>
+        </w:rPr>
+        <w:t>), Repositorios (</w:t>
+      </w:r>
+      <w:proofErr w:type="spellStart"/>
+      <w:r>
+        <w:rPr>
+          <w:b w:val="0"/>
+          <w:sz w:val="24"/>
+          <w:szCs w:val="22"/>
+        </w:rPr>
+        <w:t>Espe</w:t>
+      </w:r>
+      <w:proofErr w:type="spellEnd"/>
+      <w:r>
+        <w:rPr>
+          <w:b w:val="0"/>
+          <w:sz w:val="24"/>
+          <w:szCs w:val="22"/>
+        </w:rPr>
+        <w:t xml:space="preserve">) y </w:t>
+      </w:r>
+      <w:proofErr w:type="spellStart"/>
+      <w:r>
+        <w:rPr>
+          <w:b w:val="0"/>
+          <w:sz w:val="24"/>
+          <w:szCs w:val="22"/>
+        </w:rPr>
+        <w:t>ProQuest</w:t>
+      </w:r>
+      <w:proofErr w:type="spellEnd"/>
+      <w:r>
+        <w:rPr>
+          <w:b w:val="0"/>
+          <w:sz w:val="24"/>
+          <w:szCs w:val="22"/>
+        </w:rPr>
+        <w:t>, y un botón “BUSCAR”.</w:t>
+      </w:r>
+    </w:p>
+    <w:p>
+      <w:pPr>
+        <w:ind w:left="273" w:firstLine="720"/>
+        <w:rPr>
+          <w:sz w:val="24"/>
+        </w:rPr>
+      </w:pPr>
+      <w:r>
+        <w:rPr>
+          <w:b/>
+          <w:sz w:val="24"/>
+        </w:rPr>
+        <w:t xml:space="preserve">Anexo: </w:t>
+      </w:r>
+      <w:hyperlink w:anchor="_Consultar_libros" w:history="1">
+        <w:r>
+          <w:rPr>
+            <w:rStyle w:val="Hipervnculo"/>
+            <w:sz w:val="24"/>
+          </w:rPr>
+          <w:t>C</w:t>
+        </w:r>
+        <w:r>
+          <w:rPr>
+            <w:rStyle w:val="Hipervnculo"/>
+            <w:sz w:val="24"/>
+          </w:rPr>
+          <w:t>U</w:t>
+        </w:r>
+        <w:r>
+          <w:rPr>
+            <w:rStyle w:val="Hipervnculo"/>
+            <w:sz w:val="24"/>
+          </w:rPr>
+          <w:t>1</w:t>
+        </w:r>
+        <w:r>
+          <w:rPr>
+            <w:rStyle w:val="Hipervnculo"/>
+            <w:sz w:val="24"/>
+          </w:rPr>
+          <w:t>.3</w:t>
+        </w:r>
+      </w:hyperlink>
+    </w:p>
+    <w:p>
+      <w:pPr>
+        <w:ind w:left="720"/>
+      </w:pPr>
+    </w:p>
+    <w:p>
+      <w:pPr>
+        <w:pStyle w:val="Ttulo2"/>
+        <w:numPr>
+          <w:ilvl w:val="2"/>
+          <w:numId w:val="4"/>
+        </w:numPr>
+        <w:spacing w:before="0" w:line="360" w:lineRule="auto"/>
+        <w:ind w:left="993" w:firstLine="0"/>
+        <w:jc w:val="both"/>
+        <w:rPr>
+          <w:b w:val="0"/>
+          <w:sz w:val="24"/>
+          <w:szCs w:val="22"/>
+        </w:rPr>
+      </w:pPr>
+      <w:r>
+        <w:rPr>
+          <w:b w:val="0"/>
+          <w:sz w:val="24"/>
+          <w:szCs w:val="22"/>
+        </w:rPr>
+        <w:t xml:space="preserve">La aplicación </w:t>
+      </w:r>
+      <w:r>
+        <w:rPr>
+          <w:b w:val="0"/>
+          <w:sz w:val="24"/>
+          <w:szCs w:val="22"/>
+        </w:rPr>
+        <w:t>contará</w:t>
+      </w:r>
+      <w:r>
+        <w:rPr>
+          <w:b w:val="0"/>
+          <w:sz w:val="24"/>
+          <w:szCs w:val="22"/>
+        </w:rPr>
+        <w:t xml:space="preserve"> con el botón “Clubes” el cual permitirá visualizar los clubes existentes en la </w:t>
+      </w:r>
+      <w:proofErr w:type="spellStart"/>
+      <w:r>
+        <w:rPr>
+          <w:b w:val="0"/>
+          <w:sz w:val="24"/>
+          <w:szCs w:val="22"/>
+        </w:rPr>
+        <w:t>Espe</w:t>
+      </w:r>
+      <w:proofErr w:type="spellEnd"/>
+      <w:r>
+        <w:rPr>
+          <w:b w:val="0"/>
+          <w:sz w:val="24"/>
+          <w:szCs w:val="22"/>
+        </w:rPr>
+        <w:t>.</w:t>
+      </w:r>
+    </w:p>
+    <w:p>
+      <w:pPr>
+        <w:ind w:left="273" w:firstLine="720"/>
+        <w:rPr>
           <w:rStyle w:val="Hipervnculo"/>
+          <w:sz w:val="24"/>
+        </w:rPr>
+      </w:pPr>
+      <w:r>
+        <w:rPr>
+          <w:b/>
+          <w:sz w:val="24"/>
+        </w:rPr>
+        <w:t xml:space="preserve">Anexo: </w:t>
+      </w:r>
+      <w:hyperlink w:anchor="_Visualizar_Club" w:history="1">
+        <w:r>
+          <w:rPr>
+            <w:rStyle w:val="Hipervnculo"/>
+            <w:sz w:val="24"/>
+          </w:rPr>
+          <w:t>C</w:t>
+        </w:r>
+        <w:r>
+          <w:rPr>
+            <w:rStyle w:val="Hipervnculo"/>
+            <w:sz w:val="24"/>
+          </w:rPr>
+          <w:t>U</w:t>
+        </w:r>
+        <w:r>
+          <w:rPr>
+            <w:rStyle w:val="Hipervnculo"/>
+            <w:sz w:val="24"/>
+          </w:rPr>
+          <w:t>1.5</w:t>
+        </w:r>
+      </w:hyperlink>
+    </w:p>
+    <w:p>
+      <w:pPr>
+        <w:ind w:left="993"/>
+        <w:rPr>
+          <w:rStyle w:val="Hipervnculo"/>
+          <w:sz w:val="24"/>
+        </w:rPr>
+      </w:pPr>
+    </w:p>
+    <w:p>
+      <w:pPr>
+        <w:pStyle w:val="Ttulo2"/>
+        <w:numPr>
+          <w:ilvl w:val="2"/>
+          <w:numId w:val="4"/>
+        </w:numPr>
+        <w:spacing w:before="0" w:line="360" w:lineRule="auto"/>
+        <w:ind w:left="993" w:firstLine="0"/>
+        <w:jc w:val="both"/>
+        <w:rPr>
+          <w:b w:val="0"/>
+          <w:sz w:val="24"/>
+          <w:szCs w:val="22"/>
+        </w:rPr>
+      </w:pPr>
+      <w:bookmarkStart w:id="36" w:name="_La_aplicación_contará"/>
+      <w:bookmarkEnd w:id="36"/>
+      <w:r>
+        <w:rPr>
+          <w:b w:val="0"/>
+          <w:sz w:val="24"/>
+          <w:szCs w:val="22"/>
+        </w:rPr>
+        <w:t>La aplicación contará con el botón “</w:t>
+      </w:r>
+      <w:proofErr w:type="spellStart"/>
+      <w:r>
+        <w:rPr>
+          <w:b w:val="0"/>
+          <w:sz w:val="24"/>
+          <w:szCs w:val="22"/>
+        </w:rPr>
+        <w:t>MiEspe</w:t>
+      </w:r>
+      <w:proofErr w:type="spellEnd"/>
+      <w:r>
+        <w:rPr>
+          <w:b w:val="0"/>
+          <w:sz w:val="24"/>
+          <w:szCs w:val="22"/>
+        </w:rPr>
+        <w:t xml:space="preserve">” </w:t>
+      </w:r>
+      <w:r>
+        <w:rPr>
+          <w:b w:val="0"/>
+          <w:sz w:val="24"/>
+          <w:szCs w:val="22"/>
+        </w:rPr>
+        <w:t>el cual nos redirigirá</w:t>
+      </w:r>
+      <w:r>
+        <w:rPr>
+          <w:b w:val="0"/>
+          <w:sz w:val="24"/>
+          <w:szCs w:val="22"/>
+        </w:rPr>
+        <w:t xml:space="preserve"> al portal virtual de la ESPE donde podremos ingresar nuestra información para acceder al mismo.</w:t>
+      </w:r>
+      <w:r>
+        <w:rPr>
+          <w:b w:val="0"/>
+          <w:sz w:val="24"/>
+          <w:szCs w:val="22"/>
+        </w:rPr>
+        <w:tab/>
+      </w:r>
+    </w:p>
+    <w:p>
+      <w:pPr>
+        <w:ind w:left="993"/>
+        <w:rPr>
+          <w:rStyle w:val="Hipervnculo"/>
+          <w:sz w:val="24"/>
+        </w:rPr>
+      </w:pPr>
+      <w:r>
+        <w:rPr>
+          <w:b/>
+          <w:sz w:val="24"/>
+        </w:rPr>
+        <w:t>Anexo:</w:t>
+      </w:r>
+      <w:r>
+        <w:rPr>
+          <w:b/>
+          <w:sz w:val="24"/>
+        </w:rPr>
+        <w:t xml:space="preserve"> </w:t>
+      </w:r>
+      <w:hyperlink w:anchor="_Acceder_a_MiEspe" w:history="1">
+        <w:r>
+          <w:rPr>
+            <w:rStyle w:val="Hipervnculo"/>
+            <w:sz w:val="24"/>
+          </w:rPr>
+          <w:t>CU</w:t>
+        </w:r>
+        <w:r>
+          <w:rPr>
+            <w:rStyle w:val="Hipervnculo"/>
+            <w:sz w:val="24"/>
+          </w:rPr>
+          <w:t>2</w:t>
+        </w:r>
+      </w:hyperlink>
+    </w:p>
+    <w:p>
+      <w:pPr>
+        <w:ind w:left="993"/>
+        <w:rPr>
+          <w:rStyle w:val="Hipervnculo"/>
+          <w:sz w:val="24"/>
+        </w:rPr>
+      </w:pPr>
+    </w:p>
+    <w:p>
+      <w:pPr>
+        <w:pStyle w:val="Ttulo2"/>
+        <w:numPr>
+          <w:ilvl w:val="2"/>
+          <w:numId w:val="4"/>
+        </w:numPr>
+        <w:spacing w:before="0" w:line="360" w:lineRule="auto"/>
+        <w:ind w:left="993" w:firstLine="0"/>
+        <w:jc w:val="both"/>
+        <w:rPr>
+          <w:b w:val="0"/>
+          <w:sz w:val="24"/>
+          <w:szCs w:val="22"/>
+        </w:rPr>
+      </w:pPr>
+      <w:bookmarkStart w:id="37" w:name="_La_aplicación_contará_1"/>
+      <w:bookmarkEnd w:id="37"/>
+      <w:r>
+        <w:rPr>
+          <w:b w:val="0"/>
+          <w:sz w:val="24"/>
+          <w:szCs w:val="22"/>
+        </w:rPr>
+        <w:t>La aplicac</w:t>
+      </w:r>
+      <w:r>
+        <w:rPr>
+          <w:b w:val="0"/>
+          <w:sz w:val="24"/>
+          <w:szCs w:val="22"/>
+        </w:rPr>
+        <w:t>ión contará con el botón “Preguntas</w:t>
+      </w:r>
+      <w:r>
+        <w:rPr>
+          <w:b w:val="0"/>
+          <w:sz w:val="24"/>
+          <w:szCs w:val="22"/>
+        </w:rPr>
+        <w:t xml:space="preserve">” </w:t>
+      </w:r>
+      <w:r>
+        <w:rPr>
+          <w:b w:val="0"/>
+          <w:sz w:val="24"/>
+          <w:szCs w:val="22"/>
+        </w:rPr>
+        <w:t>el cual</w:t>
+      </w:r>
+      <w:r>
+        <w:rPr>
+          <w:b w:val="0"/>
+          <w:sz w:val="24"/>
+          <w:szCs w:val="22"/>
+        </w:rPr>
+        <w:t xml:space="preserve"> contendrá un submenú en el cual se podrá seleccionar la pregunta que deseemos y de esta manera saber </w:t>
+      </w:r>
+      <w:proofErr w:type="gramStart"/>
+      <w:r>
+        <w:rPr>
+          <w:b w:val="0"/>
+          <w:sz w:val="24"/>
+          <w:szCs w:val="22"/>
+        </w:rPr>
+        <w:t>sus respuesta</w:t>
+      </w:r>
+      <w:proofErr w:type="gramEnd"/>
+      <w:r>
+        <w:rPr>
+          <w:b w:val="0"/>
+          <w:sz w:val="24"/>
+          <w:szCs w:val="22"/>
+        </w:rPr>
+        <w:t>.</w:t>
+      </w:r>
+      <w:r>
+        <w:rPr>
+          <w:b w:val="0"/>
+          <w:sz w:val="24"/>
+          <w:szCs w:val="22"/>
+        </w:rPr>
+        <w:tab/>
+      </w:r>
+    </w:p>
+    <w:p>
+      <w:pPr>
+        <w:ind w:left="993"/>
+      </w:pPr>
+      <w:r>
+        <w:rPr>
+          <w:b/>
+          <w:sz w:val="24"/>
+        </w:rPr>
+        <w:t>Anexo:</w:t>
+      </w:r>
+      <w:r>
+        <w:rPr>
+          <w:b/>
+          <w:sz w:val="24"/>
+        </w:rPr>
+        <w:t xml:space="preserve"> </w:t>
+      </w:r>
+      <w:hyperlink w:anchor="_Seleccionar_preguntas_frecuentes" w:history="1">
+        <w:r>
+          <w:rPr>
+            <w:rStyle w:val="Hipervnculo"/>
+            <w:sz w:val="24"/>
+          </w:rPr>
+          <w:t>C</w:t>
+        </w:r>
+        <w:r>
+          <w:rPr>
+            <w:rStyle w:val="Hipervnculo"/>
+            <w:sz w:val="24"/>
+          </w:rPr>
+          <w:t>U</w:t>
+        </w:r>
+        <w:r>
+          <w:rPr>
+            <w:rStyle w:val="Hipervnculo"/>
+            <w:sz w:val="24"/>
+          </w:rPr>
+          <w:t>3</w:t>
+        </w:r>
+      </w:hyperlink>
+    </w:p>
+    <w:p>
+      <w:pPr>
+        <w:ind w:left="993"/>
+      </w:pPr>
+    </w:p>
+    <w:p>
+      <w:pPr>
+        <w:ind w:left="993"/>
+      </w:pPr>
+    </w:p>
+    <w:p>
+      <w:pPr>
+        <w:pStyle w:val="Ttulo2"/>
+        <w:numPr>
+          <w:ilvl w:val="2"/>
+          <w:numId w:val="4"/>
+        </w:numPr>
+        <w:spacing w:before="0" w:line="360" w:lineRule="auto"/>
+        <w:ind w:left="993" w:firstLine="0"/>
+        <w:jc w:val="both"/>
+        <w:rPr>
+          <w:b w:val="0"/>
+          <w:sz w:val="24"/>
+          <w:szCs w:val="22"/>
+        </w:rPr>
+      </w:pPr>
+      <w:bookmarkStart w:id="38" w:name="_La_aplicación_contará_6"/>
+      <w:bookmarkEnd w:id="38"/>
+      <w:r>
+        <w:rPr>
+          <w:b w:val="0"/>
+          <w:sz w:val="24"/>
+          <w:szCs w:val="22"/>
+        </w:rPr>
+        <w:t>La aplicación contará con el botón “Consultas</w:t>
+      </w:r>
+      <w:r>
+        <w:rPr>
+          <w:b w:val="0"/>
+          <w:sz w:val="24"/>
+          <w:szCs w:val="22"/>
+        </w:rPr>
+        <w:t xml:space="preserve">” </w:t>
+      </w:r>
+      <w:r>
+        <w:rPr>
+          <w:b w:val="0"/>
+          <w:sz w:val="24"/>
+          <w:szCs w:val="22"/>
+        </w:rPr>
+        <w:t>el cual contendrá un submenú con lo siguiente: Consultar ID, Día de matriculación, Ver cupos restantes, Consultar lista de Estudiantes, Imprimir papeleta de pago, Imprimir horario, Consultar lista (Ingles)</w:t>
+      </w:r>
+      <w:r>
+        <w:rPr>
+          <w:b w:val="0"/>
+          <w:sz w:val="24"/>
+          <w:szCs w:val="22"/>
+        </w:rPr>
+        <w:t>.</w:t>
+      </w:r>
+      <w:r>
+        <w:rPr>
+          <w:b w:val="0"/>
+          <w:sz w:val="24"/>
+          <w:szCs w:val="22"/>
+        </w:rPr>
+        <w:tab/>
+      </w:r>
+    </w:p>
+    <w:p>
+      <w:pPr>
+        <w:ind w:left="993"/>
+        <w:rPr>
+          <w:rStyle w:val="Hipervnculo"/>
+          <w:sz w:val="24"/>
+        </w:rPr>
+      </w:pPr>
+      <w:r>
+        <w:rPr>
+          <w:b/>
+          <w:sz w:val="24"/>
+        </w:rPr>
+        <w:t>Anexo:</w:t>
+      </w:r>
+      <w:r>
+        <w:rPr>
+          <w:b/>
+          <w:sz w:val="24"/>
+        </w:rPr>
+        <w:t xml:space="preserve"> </w:t>
+      </w:r>
+      <w:hyperlink w:anchor="_Consultar_reportes" w:history="1">
+        <w:r>
+          <w:rPr>
+            <w:rStyle w:val="Hipervnculo"/>
+            <w:sz w:val="24"/>
+          </w:rPr>
+          <w:t>CU4</w:t>
+        </w:r>
+      </w:hyperlink>
+    </w:p>
+    <w:p>
+      <w:pPr>
+        <w:ind w:left="993"/>
+      </w:pPr>
+    </w:p>
+    <w:p>
+      <w:pPr>
+        <w:ind w:left="993"/>
+      </w:pPr>
+    </w:p>
+    <w:p>
+      <w:pPr>
+        <w:pStyle w:val="Ttulo2"/>
+        <w:numPr>
+          <w:ilvl w:val="2"/>
+          <w:numId w:val="4"/>
+        </w:numPr>
+        <w:spacing w:before="0" w:line="360" w:lineRule="auto"/>
+        <w:ind w:left="993" w:firstLine="0"/>
+        <w:jc w:val="both"/>
+        <w:rPr>
+          <w:b w:val="0"/>
+          <w:sz w:val="24"/>
+          <w:szCs w:val="22"/>
+        </w:rPr>
+      </w:pPr>
+      <w:r>
+        <w:rPr>
+          <w:b w:val="0"/>
+          <w:sz w:val="24"/>
+          <w:szCs w:val="22"/>
+        </w:rPr>
+        <w:t xml:space="preserve">La </w:t>
+      </w:r>
+      <w:r>
+        <w:rPr>
+          <w:b w:val="0"/>
+          <w:sz w:val="24"/>
+          <w:szCs w:val="22"/>
+        </w:rPr>
+        <w:t>aplicación contará co</w:t>
+      </w:r>
+      <w:r>
+        <w:rPr>
+          <w:b w:val="0"/>
+          <w:sz w:val="24"/>
+          <w:szCs w:val="22"/>
+        </w:rPr>
+        <w:t xml:space="preserve">n un submenú con la opción  “Consultar ID” </w:t>
+      </w:r>
+      <w:r>
+        <w:rPr>
+          <w:b w:val="0"/>
+          <w:sz w:val="24"/>
+          <w:szCs w:val="22"/>
+        </w:rPr>
+        <w:t xml:space="preserve"> </w:t>
+      </w:r>
+      <w:r>
+        <w:rPr>
+          <w:b w:val="0"/>
+          <w:sz w:val="24"/>
+          <w:szCs w:val="22"/>
+        </w:rPr>
+        <w:t>la cual al realizar el ingreso de número de cédula permitirá visualizar la información referente al ID, nombres y apellidos, usuario dentro del sistema de la ESPE y la dirección de correo institucional.</w:t>
+      </w:r>
+    </w:p>
+    <w:p>
+      <w:pPr>
+        <w:ind w:left="273" w:firstLine="720"/>
+        <w:rPr>
+          <w:sz w:val="24"/>
+        </w:rPr>
+      </w:pPr>
+      <w:r>
+        <w:rPr>
+          <w:b/>
+          <w:sz w:val="24"/>
+        </w:rPr>
+        <w:t xml:space="preserve">Anexo: </w:t>
+      </w:r>
+      <w:hyperlink w:anchor="_Visualizar_Calendario_Academico" w:history="1">
+        <w:r>
+          <w:rPr>
+            <w:rStyle w:val="Hipervnculo"/>
+            <w:sz w:val="24"/>
+          </w:rPr>
+          <w:t>CU1.1</w:t>
+        </w:r>
+      </w:hyperlink>
+      <w:bookmarkStart w:id="39" w:name="_GoBack"/>
+      <w:bookmarkEnd w:id="39"/>
+    </w:p>
+    <w:p>
+      <w:pPr>
+        <w:ind w:left="993"/>
+      </w:pPr>
+    </w:p>
+    <w:p>
+      <w:pPr>
+        <w:pStyle w:val="Ttulo2"/>
+        <w:numPr>
+          <w:ilvl w:val="2"/>
+          <w:numId w:val="4"/>
+        </w:numPr>
+        <w:spacing w:before="0" w:line="360" w:lineRule="auto"/>
+        <w:ind w:left="993" w:firstLine="0"/>
+        <w:jc w:val="both"/>
+        <w:rPr>
+          <w:b w:val="0"/>
+          <w:sz w:val="24"/>
+          <w:szCs w:val="22"/>
+        </w:rPr>
+      </w:pPr>
+      <w:r>
+        <w:rPr>
+          <w:b w:val="0"/>
+          <w:sz w:val="24"/>
+          <w:szCs w:val="22"/>
+        </w:rPr>
+        <w:t>La aplicación contará con el botón “Calculadora Promedios” el cual abrirá una nueva ventana que contendrá tres casilleros para el ingreso de notas parciales, dos botones “Calcular” y “Resetear” y un cuadro de texto donde se mostrará el promedio de las notas.</w:t>
+      </w:r>
+    </w:p>
+    <w:p>
+      <w:pPr>
+        <w:ind w:left="273" w:firstLine="720"/>
+        <w:rPr>
+          <w:sz w:val="24"/>
+        </w:rPr>
+      </w:pPr>
+      <w:r>
+        <w:rPr>
+          <w:b/>
+          <w:sz w:val="24"/>
+        </w:rPr>
+        <w:t xml:space="preserve">Anexo: </w:t>
+      </w:r>
+      <w:hyperlink w:anchor="_Calcular_Promedio" w:history="1">
+        <w:r>
+          <w:rPr>
+            <w:rStyle w:val="Hipervnculo"/>
+            <w:sz w:val="24"/>
+          </w:rPr>
+          <w:t>CU1.2</w:t>
+        </w:r>
+      </w:hyperlink>
+    </w:p>
+    <w:p>
+      <w:pPr>
+        <w:ind w:left="993"/>
+      </w:pPr>
+    </w:p>
+    <w:p>
+      <w:pPr>
+        <w:pStyle w:val="Ttulo2"/>
+        <w:numPr>
+          <w:ilvl w:val="2"/>
+          <w:numId w:val="4"/>
+        </w:numPr>
+        <w:spacing w:before="0" w:line="360" w:lineRule="auto"/>
+        <w:ind w:left="993" w:firstLine="0"/>
+        <w:jc w:val="both"/>
+        <w:rPr>
+          <w:b w:val="0"/>
+          <w:sz w:val="24"/>
+          <w:szCs w:val="22"/>
+        </w:rPr>
+      </w:pPr>
+      <w:r>
+        <w:rPr>
+          <w:b w:val="0"/>
+          <w:sz w:val="24"/>
+          <w:szCs w:val="22"/>
+        </w:rPr>
+        <w:lastRenderedPageBreak/>
+        <w:t>La aplicación contará con el botón “Libros” el cual abrirá una ventana que contendrá un combo box con las siguientes opciones: Biblioteca Matriz, Biblioteca Extensiones, Biblioteca Digital Ecuador, E-</w:t>
+      </w:r>
+      <w:proofErr w:type="spellStart"/>
+      <w:r>
+        <w:rPr>
+          <w:b w:val="0"/>
+          <w:sz w:val="24"/>
+          <w:szCs w:val="22"/>
+        </w:rPr>
+        <w:t>book</w:t>
+      </w:r>
+      <w:proofErr w:type="spellEnd"/>
+      <w:r>
+        <w:rPr>
+          <w:b w:val="0"/>
+          <w:sz w:val="24"/>
+          <w:szCs w:val="22"/>
+        </w:rPr>
+        <w:t xml:space="preserve"> Central, E-Libro, </w:t>
+      </w:r>
+      <w:proofErr w:type="spellStart"/>
+      <w:r>
+        <w:rPr>
+          <w:b w:val="0"/>
+          <w:sz w:val="24"/>
+          <w:szCs w:val="22"/>
+        </w:rPr>
+        <w:t>SpringerLink</w:t>
+      </w:r>
+      <w:proofErr w:type="spellEnd"/>
+      <w:r>
+        <w:rPr>
+          <w:b w:val="0"/>
+          <w:sz w:val="24"/>
+          <w:szCs w:val="22"/>
+        </w:rPr>
+        <w:t xml:space="preserve">, </w:t>
+      </w:r>
+      <w:proofErr w:type="spellStart"/>
+      <w:r>
+        <w:rPr>
+          <w:b w:val="0"/>
+          <w:sz w:val="24"/>
+          <w:szCs w:val="22"/>
+        </w:rPr>
+        <w:t>Scopus</w:t>
+      </w:r>
+      <w:proofErr w:type="spellEnd"/>
+      <w:r>
+        <w:rPr>
+          <w:b w:val="0"/>
+          <w:sz w:val="24"/>
+          <w:szCs w:val="22"/>
+        </w:rPr>
+        <w:t xml:space="preserve">, IEEE </w:t>
+      </w:r>
+      <w:proofErr w:type="spellStart"/>
+      <w:r>
+        <w:rPr>
+          <w:b w:val="0"/>
+          <w:sz w:val="24"/>
+          <w:szCs w:val="22"/>
+        </w:rPr>
+        <w:t>Xplore</w:t>
+      </w:r>
+      <w:proofErr w:type="spellEnd"/>
+      <w:r>
+        <w:rPr>
+          <w:b w:val="0"/>
+          <w:sz w:val="24"/>
+          <w:szCs w:val="22"/>
+        </w:rPr>
+        <w:t>, Gale, Repositorios (</w:t>
+      </w:r>
+      <w:proofErr w:type="spellStart"/>
+      <w:r>
+        <w:rPr>
+          <w:b w:val="0"/>
+          <w:sz w:val="24"/>
+          <w:szCs w:val="22"/>
+        </w:rPr>
+        <w:t>rraae</w:t>
+      </w:r>
+      <w:proofErr w:type="spellEnd"/>
+      <w:r>
+        <w:rPr>
+          <w:b w:val="0"/>
+          <w:sz w:val="24"/>
+          <w:szCs w:val="22"/>
+        </w:rPr>
+        <w:t>), Repositorios (</w:t>
+      </w:r>
+      <w:proofErr w:type="spellStart"/>
+      <w:r>
+        <w:rPr>
+          <w:b w:val="0"/>
+          <w:sz w:val="24"/>
+          <w:szCs w:val="22"/>
+        </w:rPr>
+        <w:t>Espe</w:t>
+      </w:r>
+      <w:proofErr w:type="spellEnd"/>
+      <w:r>
+        <w:rPr>
+          <w:b w:val="0"/>
+          <w:sz w:val="24"/>
+          <w:szCs w:val="22"/>
+        </w:rPr>
+        <w:t xml:space="preserve">) y </w:t>
+      </w:r>
+      <w:proofErr w:type="spellStart"/>
+      <w:r>
+        <w:rPr>
+          <w:b w:val="0"/>
+          <w:sz w:val="24"/>
+          <w:szCs w:val="22"/>
+        </w:rPr>
+        <w:t>ProQuest</w:t>
+      </w:r>
+      <w:proofErr w:type="spellEnd"/>
+      <w:r>
+        <w:rPr>
+          <w:b w:val="0"/>
+          <w:sz w:val="24"/>
+          <w:szCs w:val="22"/>
+        </w:rPr>
+        <w:t>, y un botón “BUSCAR”.</w:t>
+      </w:r>
+    </w:p>
+    <w:p>
+      <w:pPr>
+        <w:ind w:left="273" w:firstLine="720"/>
+        <w:rPr>
+          <w:sz w:val="24"/>
+        </w:rPr>
+      </w:pPr>
+      <w:r>
+        <w:rPr>
+          <w:b/>
+          <w:sz w:val="24"/>
+        </w:rPr>
+        <w:t xml:space="preserve">Anexo: </w:t>
+      </w:r>
+      <w:hyperlink w:anchor="_Consultar_libros" w:history="1">
+        <w:r>
+          <w:rPr>
+            <w:rStyle w:val="Hipervnculo"/>
+            <w:sz w:val="24"/>
+          </w:rPr>
+          <w:t>CU1.3</w:t>
+        </w:r>
+      </w:hyperlink>
+    </w:p>
+    <w:p>
+      <w:pPr>
+        <w:ind w:left="720"/>
+      </w:pPr>
+    </w:p>
+    <w:p>
+      <w:pPr>
+        <w:pStyle w:val="Ttulo2"/>
+        <w:numPr>
+          <w:ilvl w:val="2"/>
+          <w:numId w:val="4"/>
+        </w:numPr>
+        <w:spacing w:before="0" w:line="360" w:lineRule="auto"/>
+        <w:ind w:left="993" w:firstLine="0"/>
+        <w:jc w:val="both"/>
+        <w:rPr>
+          <w:b w:val="0"/>
+          <w:sz w:val="24"/>
+          <w:szCs w:val="22"/>
+        </w:rPr>
+      </w:pPr>
+      <w:r>
+        <w:rPr>
+          <w:b w:val="0"/>
+          <w:sz w:val="24"/>
+          <w:szCs w:val="22"/>
+        </w:rPr>
+        <w:t xml:space="preserve">La aplicación contará con el botón “Clubes” el cual permitirá visualizar los clubes existentes en la </w:t>
+      </w:r>
+      <w:proofErr w:type="spellStart"/>
+      <w:r>
+        <w:rPr>
+          <w:b w:val="0"/>
+          <w:sz w:val="24"/>
+          <w:szCs w:val="22"/>
+        </w:rPr>
+        <w:t>Espe</w:t>
+      </w:r>
+      <w:proofErr w:type="spellEnd"/>
+      <w:r>
+        <w:rPr>
+          <w:b w:val="0"/>
+          <w:sz w:val="24"/>
+          <w:szCs w:val="22"/>
+        </w:rPr>
+        <w:t>.</w:t>
+      </w:r>
+    </w:p>
+    <w:p>
+      <w:pPr>
+        <w:ind w:left="273" w:firstLine="720"/>
+        <w:rPr>
           <w:sz w:val="24"/>
         </w:rPr>
       </w:pPr>
@@ -5276,600 +6108,6 @@
     </w:p>
     <w:p>
       <w:pPr>
-        <w:pStyle w:val="Ttulo2"/>
-        <w:numPr>
-          <w:ilvl w:val="2"/>
-          <w:numId w:val="4"/>
-        </w:numPr>
-        <w:spacing w:before="0" w:line="360" w:lineRule="auto"/>
-        <w:ind w:left="993" w:firstLine="0"/>
-        <w:jc w:val="both"/>
-        <w:rPr>
-          <w:b w:val="0"/>
-          <w:sz w:val="24"/>
-          <w:szCs w:val="22"/>
-        </w:rPr>
-      </w:pPr>
-      <w:r>
-        <w:rPr>
-          <w:b w:val="0"/>
-          <w:sz w:val="24"/>
-          <w:szCs w:val="22"/>
-        </w:rPr>
-        <w:lastRenderedPageBreak/>
-        <w:t>La aplicación contará con el botón “Consultas</w:t>
-      </w:r>
-      <w:r>
-        <w:rPr>
-          <w:b w:val="0"/>
-          <w:sz w:val="24"/>
-          <w:szCs w:val="22"/>
-        </w:rPr>
-        <w:t xml:space="preserve">” </w:t>
-      </w:r>
-      <w:r>
-        <w:rPr>
-          <w:b w:val="0"/>
-          <w:sz w:val="24"/>
-          <w:szCs w:val="22"/>
-        </w:rPr>
-        <w:t>el cual contendrá un submenú con lo siguiente: Consultar ID, Día de matriculación, Ver cupos restantes, Consultar lista de Estudiantes, Imprimir papeleta de pago, Imprimir horario, Consultar lista (Ingles)</w:t>
-      </w:r>
-      <w:r>
-        <w:rPr>
-          <w:b w:val="0"/>
-          <w:sz w:val="24"/>
-          <w:szCs w:val="22"/>
-        </w:rPr>
-        <w:t>.</w:t>
-      </w:r>
-      <w:r>
-        <w:rPr>
-          <w:b w:val="0"/>
-          <w:sz w:val="24"/>
-          <w:szCs w:val="22"/>
-        </w:rPr>
-        <w:tab/>
-      </w:r>
-    </w:p>
-    <w:p>
-      <w:pPr>
-        <w:ind w:left="993"/>
-        <w:rPr>
-          <w:rStyle w:val="Hipervnculo"/>
-          <w:sz w:val="24"/>
-        </w:rPr>
-      </w:pPr>
-      <w:r>
-        <w:rPr>
-          <w:b/>
-          <w:sz w:val="24"/>
-        </w:rPr>
-        <w:t>Anexo:</w:t>
-      </w:r>
-      <w:r>
-        <w:rPr>
-          <w:b/>
-          <w:sz w:val="24"/>
-        </w:rPr>
-        <w:t xml:space="preserve"> </w:t>
-      </w:r>
-      <w:hyperlink w:anchor="_Gestionar_Asuntos_Estudiantiles" w:history="1">
-        <w:r>
-          <w:rPr>
-            <w:rStyle w:val="Hipervnculo"/>
-            <w:sz w:val="24"/>
-          </w:rPr>
-          <w:t>CU1</w:t>
-        </w:r>
-      </w:hyperlink>
-    </w:p>
-    <w:p>
-      <w:pPr>
-        <w:ind w:left="993"/>
-        <w:rPr>
-          <w:rStyle w:val="Hipervnculo"/>
-          <w:sz w:val="24"/>
-        </w:rPr>
-      </w:pPr>
-    </w:p>
-    <w:p>
-      <w:pPr>
-        <w:pStyle w:val="Ttulo2"/>
-        <w:numPr>
-          <w:ilvl w:val="2"/>
-          <w:numId w:val="4"/>
-        </w:numPr>
-        <w:spacing w:before="0" w:line="360" w:lineRule="auto"/>
-        <w:ind w:left="993" w:firstLine="0"/>
-        <w:jc w:val="both"/>
-        <w:rPr>
-          <w:b w:val="0"/>
-          <w:sz w:val="24"/>
-          <w:szCs w:val="22"/>
-        </w:rPr>
-      </w:pPr>
-      <w:r>
-        <w:rPr>
-          <w:b w:val="0"/>
-          <w:sz w:val="24"/>
-          <w:szCs w:val="22"/>
-        </w:rPr>
-        <w:t>La aplicación contará con el botón “</w:t>
-      </w:r>
-      <w:proofErr w:type="spellStart"/>
-      <w:r>
-        <w:rPr>
-          <w:b w:val="0"/>
-          <w:sz w:val="24"/>
-          <w:szCs w:val="22"/>
-        </w:rPr>
-        <w:t>MiEspe</w:t>
-      </w:r>
-      <w:proofErr w:type="spellEnd"/>
-      <w:r>
-        <w:rPr>
-          <w:b w:val="0"/>
-          <w:sz w:val="24"/>
-          <w:szCs w:val="22"/>
-        </w:rPr>
-        <w:t xml:space="preserve">” </w:t>
-      </w:r>
-      <w:r>
-        <w:rPr>
-          <w:b w:val="0"/>
-          <w:sz w:val="24"/>
-          <w:szCs w:val="22"/>
-        </w:rPr>
-        <w:t>el cual nos redirigirá</w:t>
-      </w:r>
-      <w:r>
-        <w:rPr>
-          <w:b w:val="0"/>
-          <w:sz w:val="24"/>
-          <w:szCs w:val="22"/>
-        </w:rPr>
-        <w:t xml:space="preserve"> al portal virtual de la ESPE </w:t>
-      </w:r>
-      <w:bookmarkStart w:id="32" w:name="_GoBack"/>
-      <w:bookmarkEnd w:id="32"/>
-      <w:r>
-        <w:rPr>
-          <w:b w:val="0"/>
-          <w:sz w:val="24"/>
-          <w:szCs w:val="22"/>
-        </w:rPr>
-        <w:tab/>
-      </w:r>
-    </w:p>
-    <w:p>
-      <w:pPr>
-        <w:ind w:left="993"/>
-      </w:pPr>
-      <w:r>
-        <w:rPr>
-          <w:b/>
-          <w:sz w:val="24"/>
-        </w:rPr>
-        <w:t>Anexo:</w:t>
-      </w:r>
-      <w:r>
-        <w:rPr>
-          <w:b/>
-          <w:sz w:val="24"/>
-        </w:rPr>
-        <w:t xml:space="preserve"> </w:t>
-      </w:r>
-      <w:hyperlink w:anchor="_Gestionar_Asuntos_Estudiantiles" w:history="1">
-        <w:r>
-          <w:rPr>
-            <w:rStyle w:val="Hipervnculo"/>
-            <w:sz w:val="24"/>
-          </w:rPr>
-          <w:t>CU1</w:t>
-        </w:r>
-      </w:hyperlink>
-    </w:p>
-    <w:p>
-      <w:pPr>
-        <w:ind w:left="993"/>
-      </w:pPr>
-    </w:p>
-    <w:p>
-      <w:pPr>
-        <w:ind w:left="993"/>
-      </w:pPr>
-    </w:p>
-    <w:p>
-      <w:pPr>
-        <w:pStyle w:val="Ttulo2"/>
-        <w:numPr>
-          <w:ilvl w:val="2"/>
-          <w:numId w:val="4"/>
-        </w:numPr>
-        <w:spacing w:before="0" w:line="360" w:lineRule="auto"/>
-        <w:ind w:left="993" w:firstLine="0"/>
-        <w:jc w:val="both"/>
-        <w:rPr>
-          <w:b w:val="0"/>
-          <w:sz w:val="24"/>
-          <w:szCs w:val="22"/>
-        </w:rPr>
-      </w:pPr>
-      <w:r>
-        <w:rPr>
-          <w:b w:val="0"/>
-          <w:sz w:val="24"/>
-          <w:szCs w:val="22"/>
-        </w:rPr>
-        <w:t xml:space="preserve">La </w:t>
-      </w:r>
-      <w:r>
-        <w:rPr>
-          <w:b w:val="0"/>
-          <w:sz w:val="24"/>
-          <w:szCs w:val="22"/>
-        </w:rPr>
-        <w:t>aplicación contará co</w:t>
-      </w:r>
-      <w:r>
-        <w:rPr>
-          <w:b w:val="0"/>
-          <w:sz w:val="24"/>
-          <w:szCs w:val="22"/>
-        </w:rPr>
-        <w:t xml:space="preserve">n un submenú con la opción  “Consultar ID” </w:t>
-      </w:r>
-      <w:r>
-        <w:rPr>
-          <w:b w:val="0"/>
-          <w:sz w:val="24"/>
-          <w:szCs w:val="22"/>
-        </w:rPr>
-        <w:t xml:space="preserve"> </w:t>
-      </w:r>
-      <w:r>
-        <w:rPr>
-          <w:b w:val="0"/>
-          <w:sz w:val="24"/>
-          <w:szCs w:val="22"/>
-        </w:rPr>
-        <w:t>la cual al realizar el ingreso de número de cédula permitirá visualizar la información referente al ID, nombres y apellidos, usuario dentro del sistema de la ESPE y la dirección de correo institucional.</w:t>
-      </w:r>
-    </w:p>
-    <w:p>
-      <w:pPr>
-        <w:ind w:left="273" w:firstLine="720"/>
-        <w:rPr>
-          <w:sz w:val="24"/>
-        </w:rPr>
-      </w:pPr>
-      <w:r>
-        <w:rPr>
-          <w:b/>
-          <w:sz w:val="24"/>
-        </w:rPr>
-        <w:t xml:space="preserve">Anexo: </w:t>
-      </w:r>
-      <w:hyperlink w:anchor="_Visualizar_Calendario_Academico" w:history="1">
-        <w:r>
-          <w:rPr>
-            <w:rStyle w:val="Hipervnculo"/>
-            <w:sz w:val="24"/>
-          </w:rPr>
-          <w:t>CU1.1</w:t>
-        </w:r>
-      </w:hyperlink>
-    </w:p>
-    <w:p>
-      <w:pPr>
-        <w:ind w:left="993"/>
-      </w:pPr>
-    </w:p>
-    <w:p>
-      <w:pPr>
-        <w:pStyle w:val="Ttulo2"/>
-        <w:numPr>
-          <w:ilvl w:val="2"/>
-          <w:numId w:val="4"/>
-        </w:numPr>
-        <w:spacing w:before="0" w:line="360" w:lineRule="auto"/>
-        <w:ind w:left="993" w:firstLine="0"/>
-        <w:jc w:val="both"/>
-        <w:rPr>
-          <w:b w:val="0"/>
-          <w:sz w:val="24"/>
-          <w:szCs w:val="22"/>
-        </w:rPr>
-      </w:pPr>
-      <w:r>
-        <w:rPr>
-          <w:b w:val="0"/>
-          <w:sz w:val="24"/>
-          <w:szCs w:val="22"/>
-        </w:rPr>
-        <w:t>La aplicación contará con el botón “Calculadora Promedios” el cual abrirá una nueva ventana que contendrá tres casilleros para el ingreso de notas parciales, dos botones “Calcular” y “Resetear” y un cuadro de texto donde se mostrará el promedio de las notas.</w:t>
-      </w:r>
-    </w:p>
-    <w:p>
-      <w:pPr>
-        <w:ind w:left="273" w:firstLine="720"/>
-        <w:rPr>
-          <w:sz w:val="24"/>
-        </w:rPr>
-      </w:pPr>
-      <w:r>
-        <w:rPr>
-          <w:b/>
-          <w:sz w:val="24"/>
-        </w:rPr>
-        <w:t xml:space="preserve">Anexo: </w:t>
-      </w:r>
-      <w:hyperlink w:anchor="_Calcular_Promedio" w:history="1">
-        <w:r>
-          <w:rPr>
-            <w:rStyle w:val="Hipervnculo"/>
-            <w:sz w:val="24"/>
-          </w:rPr>
-          <w:t>CU1.2</w:t>
-        </w:r>
-      </w:hyperlink>
-    </w:p>
-    <w:p>
-      <w:pPr>
-        <w:ind w:left="993"/>
-      </w:pPr>
-    </w:p>
-    <w:p>
-      <w:pPr>
-        <w:pStyle w:val="Ttulo2"/>
-        <w:numPr>
-          <w:ilvl w:val="2"/>
-          <w:numId w:val="4"/>
-        </w:numPr>
-        <w:spacing w:before="0" w:line="360" w:lineRule="auto"/>
-        <w:ind w:left="993" w:firstLine="0"/>
-        <w:jc w:val="both"/>
-        <w:rPr>
-          <w:b w:val="0"/>
-          <w:sz w:val="24"/>
-          <w:szCs w:val="22"/>
-        </w:rPr>
-      </w:pPr>
-      <w:r>
-        <w:rPr>
-          <w:b w:val="0"/>
-          <w:sz w:val="24"/>
-          <w:szCs w:val="22"/>
-        </w:rPr>
-        <w:t>La aplicación contará con el botón “Libros” el cual abrirá una ventana que contendrá un combo box con las siguientes opciones: Biblioteca Matriz, Biblioteca Extensiones, Biblioteca Digital Ecuador, E-</w:t>
-      </w:r>
-      <w:proofErr w:type="spellStart"/>
-      <w:r>
-        <w:rPr>
-          <w:b w:val="0"/>
-          <w:sz w:val="24"/>
-          <w:szCs w:val="22"/>
-        </w:rPr>
-        <w:t>book</w:t>
-      </w:r>
-      <w:proofErr w:type="spellEnd"/>
-      <w:r>
-        <w:rPr>
-          <w:b w:val="0"/>
-          <w:sz w:val="24"/>
-          <w:szCs w:val="22"/>
-        </w:rPr>
-        <w:t xml:space="preserve"> Central, E-Libro, </w:t>
-      </w:r>
-      <w:proofErr w:type="spellStart"/>
-      <w:r>
-        <w:rPr>
-          <w:b w:val="0"/>
-          <w:sz w:val="24"/>
-          <w:szCs w:val="22"/>
-        </w:rPr>
-        <w:t>SpringerLink</w:t>
-      </w:r>
-      <w:proofErr w:type="spellEnd"/>
-      <w:r>
-        <w:rPr>
-          <w:b w:val="0"/>
-          <w:sz w:val="24"/>
-          <w:szCs w:val="22"/>
-        </w:rPr>
-        <w:t xml:space="preserve">, </w:t>
-      </w:r>
-      <w:proofErr w:type="spellStart"/>
-      <w:r>
-        <w:rPr>
-          <w:b w:val="0"/>
-          <w:sz w:val="24"/>
-          <w:szCs w:val="22"/>
-        </w:rPr>
-        <w:t>Scopus</w:t>
-      </w:r>
-      <w:proofErr w:type="spellEnd"/>
-      <w:r>
-        <w:rPr>
-          <w:b w:val="0"/>
-          <w:sz w:val="24"/>
-          <w:szCs w:val="22"/>
-        </w:rPr>
-        <w:t xml:space="preserve">, IEEE </w:t>
-      </w:r>
-      <w:proofErr w:type="spellStart"/>
-      <w:r>
-        <w:rPr>
-          <w:b w:val="0"/>
-          <w:sz w:val="24"/>
-          <w:szCs w:val="22"/>
-        </w:rPr>
-        <w:t>Xplore</w:t>
-      </w:r>
-      <w:proofErr w:type="spellEnd"/>
-      <w:r>
-        <w:rPr>
-          <w:b w:val="0"/>
-          <w:sz w:val="24"/>
-          <w:szCs w:val="22"/>
-        </w:rPr>
-        <w:t>, Gale, Repositorios (</w:t>
-      </w:r>
-      <w:proofErr w:type="spellStart"/>
-      <w:r>
-        <w:rPr>
-          <w:b w:val="0"/>
-          <w:sz w:val="24"/>
-          <w:szCs w:val="22"/>
-        </w:rPr>
-        <w:t>rraae</w:t>
-      </w:r>
-      <w:proofErr w:type="spellEnd"/>
-      <w:r>
-        <w:rPr>
-          <w:b w:val="0"/>
-          <w:sz w:val="24"/>
-          <w:szCs w:val="22"/>
-        </w:rPr>
-        <w:t>), Repositorios (</w:t>
-      </w:r>
-      <w:proofErr w:type="spellStart"/>
-      <w:r>
-        <w:rPr>
-          <w:b w:val="0"/>
-          <w:sz w:val="24"/>
-          <w:szCs w:val="22"/>
-        </w:rPr>
-        <w:t>Espe</w:t>
-      </w:r>
-      <w:proofErr w:type="spellEnd"/>
-      <w:r>
-        <w:rPr>
-          <w:b w:val="0"/>
-          <w:sz w:val="24"/>
-          <w:szCs w:val="22"/>
-        </w:rPr>
-        <w:t xml:space="preserve">) y </w:t>
-      </w:r>
-      <w:proofErr w:type="spellStart"/>
-      <w:r>
-        <w:rPr>
-          <w:b w:val="0"/>
-          <w:sz w:val="24"/>
-          <w:szCs w:val="22"/>
-        </w:rPr>
-        <w:t>ProQuest</w:t>
-      </w:r>
-      <w:proofErr w:type="spellEnd"/>
-      <w:r>
-        <w:rPr>
-          <w:b w:val="0"/>
-          <w:sz w:val="24"/>
-          <w:szCs w:val="22"/>
-        </w:rPr>
-        <w:t>, y un botón “BUSCAR”.</w:t>
-      </w:r>
-    </w:p>
-    <w:p>
-      <w:pPr>
-        <w:ind w:left="273" w:firstLine="720"/>
-        <w:rPr>
-          <w:sz w:val="24"/>
-        </w:rPr>
-      </w:pPr>
-      <w:r>
-        <w:rPr>
-          <w:b/>
-          <w:sz w:val="24"/>
-        </w:rPr>
-        <w:t xml:space="preserve">Anexo: </w:t>
-      </w:r>
-      <w:hyperlink w:anchor="_Consultar_libros" w:history="1">
-        <w:r>
-          <w:rPr>
-            <w:rStyle w:val="Hipervnculo"/>
-            <w:sz w:val="24"/>
-          </w:rPr>
-          <w:t>CU1.3</w:t>
-        </w:r>
-      </w:hyperlink>
-    </w:p>
-    <w:p>
-      <w:pPr>
-        <w:ind w:left="720"/>
-      </w:pPr>
-    </w:p>
-    <w:p>
-      <w:pPr>
-        <w:pStyle w:val="Ttulo2"/>
-        <w:numPr>
-          <w:ilvl w:val="2"/>
-          <w:numId w:val="4"/>
-        </w:numPr>
-        <w:spacing w:before="0" w:line="360" w:lineRule="auto"/>
-        <w:ind w:left="993" w:firstLine="0"/>
-        <w:jc w:val="both"/>
-        <w:rPr>
-          <w:b w:val="0"/>
-          <w:sz w:val="24"/>
-          <w:szCs w:val="22"/>
-        </w:rPr>
-      </w:pPr>
-      <w:r>
-        <w:rPr>
-          <w:b w:val="0"/>
-          <w:sz w:val="24"/>
-          <w:szCs w:val="22"/>
-        </w:rPr>
-        <w:lastRenderedPageBreak/>
-        <w:t xml:space="preserve">La aplicación contará con el botón “Clubes” el cual permitirá visualizar los clubes existentes en la </w:t>
-      </w:r>
-      <w:proofErr w:type="spellStart"/>
-      <w:r>
-        <w:rPr>
-          <w:b w:val="0"/>
-          <w:sz w:val="24"/>
-          <w:szCs w:val="22"/>
-        </w:rPr>
-        <w:t>Espe</w:t>
-      </w:r>
-      <w:proofErr w:type="spellEnd"/>
-      <w:r>
-        <w:rPr>
-          <w:b w:val="0"/>
-          <w:sz w:val="24"/>
-          <w:szCs w:val="22"/>
-        </w:rPr>
-        <w:t>.</w:t>
-      </w:r>
-    </w:p>
-    <w:p>
-      <w:pPr>
-        <w:ind w:left="273" w:firstLine="720"/>
-        <w:rPr>
-          <w:sz w:val="24"/>
-        </w:rPr>
-      </w:pPr>
-      <w:r>
-        <w:rPr>
-          <w:b/>
-          <w:sz w:val="24"/>
-        </w:rPr>
-        <w:t xml:space="preserve">Anexo: </w:t>
-      </w:r>
-      <w:hyperlink w:anchor="_Visualizar_Club" w:history="1">
-        <w:r>
-          <w:rPr>
-            <w:rStyle w:val="Hipervnculo"/>
-            <w:sz w:val="24"/>
-          </w:rPr>
-          <w:t>CU1.5</w:t>
-        </w:r>
-      </w:hyperlink>
-    </w:p>
-    <w:p>
-      <w:pPr>
         <w:ind w:left="273" w:firstLine="720"/>
         <w:rPr>
           <w:sz w:val="24"/>
@@ -5885,8 +6123,8 @@
       </w:pPr>
     </w:p>
     <w:p>
-      <w:bookmarkStart w:id="33" w:name="_96ufbk1diupy" w:colFirst="0" w:colLast="0"/>
-      <w:bookmarkEnd w:id="33"/>
+      <w:bookmarkStart w:id="40" w:name="_96ufbk1diupy" w:colFirst="0" w:colLast="0"/>
+      <w:bookmarkEnd w:id="40"/>
     </w:p>
     <w:p>
       <w:pPr>
@@ -5897,14 +6135,14 @@
           <w:szCs w:val="24"/>
         </w:rPr>
       </w:pPr>
-      <w:bookmarkStart w:id="34" w:name="_9vt5kk51ldus" w:colFirst="0" w:colLast="0"/>
-      <w:bookmarkStart w:id="35" w:name="_nv7on128c82j" w:colFirst="0" w:colLast="0"/>
-      <w:bookmarkStart w:id="36" w:name="_q3kxkwt2kpaf" w:colFirst="0" w:colLast="0"/>
-      <w:bookmarkStart w:id="37" w:name="_ihv636" w:colFirst="0" w:colLast="0"/>
-      <w:bookmarkEnd w:id="34"/>
-      <w:bookmarkEnd w:id="35"/>
-      <w:bookmarkEnd w:id="36"/>
-      <w:bookmarkEnd w:id="37"/>
+      <w:bookmarkStart w:id="41" w:name="_9vt5kk51ldus" w:colFirst="0" w:colLast="0"/>
+      <w:bookmarkStart w:id="42" w:name="_nv7on128c82j" w:colFirst="0" w:colLast="0"/>
+      <w:bookmarkStart w:id="43" w:name="_q3kxkwt2kpaf" w:colFirst="0" w:colLast="0"/>
+      <w:bookmarkStart w:id="44" w:name="_ihv636" w:colFirst="0" w:colLast="0"/>
+      <w:bookmarkEnd w:id="41"/>
+      <w:bookmarkEnd w:id="42"/>
+      <w:bookmarkEnd w:id="43"/>
+      <w:bookmarkEnd w:id="44"/>
     </w:p>
     <w:p>
       <w:pPr>
@@ -5974,8 +6212,8 @@
                 <w:szCs w:val="24"/>
               </w:rPr>
             </w:pPr>
-            <w:bookmarkStart w:id="38" w:name="_32hioqz" w:colFirst="0" w:colLast="0"/>
-            <w:bookmarkEnd w:id="38"/>
+            <w:bookmarkStart w:id="45" w:name="_32hioqz" w:colFirst="0" w:colLast="0"/>
+            <w:bookmarkEnd w:id="45"/>
             <w:r>
               <w:rPr>
                 <w:color w:val="000000"/>
@@ -6726,8 +6964,8 @@
         <w:ind w:hanging="720"/>
         <w:jc w:val="both"/>
       </w:pPr>
-      <w:bookmarkStart w:id="39" w:name="_1hmsyys" w:colFirst="0" w:colLast="0"/>
-      <w:bookmarkEnd w:id="39"/>
+      <w:bookmarkStart w:id="46" w:name="_1hmsyys" w:colFirst="0" w:colLast="0"/>
+      <w:bookmarkEnd w:id="46"/>
       <w:r>
         <w:t>Interfaz de usuario</w:t>
       </w:r>
@@ -6793,10 +7031,9 @@
         <w:ind w:hanging="720"/>
         <w:jc w:val="both"/>
       </w:pPr>
-      <w:bookmarkStart w:id="40" w:name="_41mghml" w:colFirst="0" w:colLast="0"/>
-      <w:bookmarkEnd w:id="40"/>
-      <w:r>
-        <w:lastRenderedPageBreak/>
+      <w:bookmarkStart w:id="47" w:name="_41mghml" w:colFirst="0" w:colLast="0"/>
+      <w:bookmarkEnd w:id="47"/>
+      <w:r>
         <w:t>Interfaces de hardware</w:t>
       </w:r>
       <w:r>
@@ -6923,8 +7160,8 @@
           <w:szCs w:val="24"/>
         </w:rPr>
       </w:pPr>
-      <w:bookmarkStart w:id="41" w:name="_2grqrue" w:colFirst="0" w:colLast="0"/>
-      <w:bookmarkEnd w:id="41"/>
+      <w:bookmarkStart w:id="48" w:name="_2grqrue" w:colFirst="0" w:colLast="0"/>
+      <w:bookmarkEnd w:id="48"/>
     </w:p>
     <w:p>
       <w:pPr>
@@ -6937,8 +7174,8 @@
         <w:ind w:hanging="720"/>
         <w:jc w:val="both"/>
       </w:pPr>
-      <w:bookmarkStart w:id="42" w:name="_vx1227" w:colFirst="0" w:colLast="0"/>
-      <w:bookmarkEnd w:id="42"/>
+      <w:bookmarkStart w:id="49" w:name="_vx1227" w:colFirst="0" w:colLast="0"/>
+      <w:bookmarkEnd w:id="49"/>
       <w:r>
         <w:t xml:space="preserve"> Interfaces de software</w:t>
       </w:r>
@@ -7024,9 +7261,10 @@
         <w:ind w:hanging="720"/>
         <w:jc w:val="both"/>
       </w:pPr>
-      <w:bookmarkStart w:id="43" w:name="_3fwokq0" w:colFirst="0" w:colLast="0"/>
-      <w:bookmarkEnd w:id="43"/>
-      <w:r>
+      <w:bookmarkStart w:id="50" w:name="_3fwokq0" w:colFirst="0" w:colLast="0"/>
+      <w:bookmarkEnd w:id="50"/>
+      <w:r>
+        <w:lastRenderedPageBreak/>
         <w:t>Interfaces de comunicación</w:t>
       </w:r>
     </w:p>
@@ -7117,8 +7355,8 @@
         <w:ind w:hanging="720"/>
         <w:jc w:val="both"/>
       </w:pPr>
-      <w:bookmarkStart w:id="44" w:name="_1v1yuxt" w:colFirst="0" w:colLast="0"/>
-      <w:bookmarkEnd w:id="44"/>
+      <w:bookmarkStart w:id="51" w:name="_1v1yuxt" w:colFirst="0" w:colLast="0"/>
+      <w:bookmarkEnd w:id="51"/>
       <w:r>
         <w:t>Base de datos</w:t>
       </w:r>
@@ -7211,14 +7449,13 @@
           <w:szCs w:val="24"/>
         </w:rPr>
       </w:pPr>
-      <w:bookmarkStart w:id="45" w:name="_4f1mdlm" w:colFirst="0" w:colLast="0"/>
-      <w:bookmarkEnd w:id="45"/>
+      <w:bookmarkStart w:id="52" w:name="_4f1mdlm" w:colFirst="0" w:colLast="0"/>
+      <w:bookmarkEnd w:id="52"/>
       <w:r>
         <w:rPr>
           <w:sz w:val="24"/>
           <w:szCs w:val="24"/>
         </w:rPr>
-        <w:lastRenderedPageBreak/>
         <w:t>Otros Requisitos</w:t>
       </w:r>
     </w:p>
@@ -7233,8 +7470,8 @@
         <w:ind w:hanging="720"/>
         <w:jc w:val="both"/>
       </w:pPr>
-      <w:bookmarkStart w:id="46" w:name="_2u6wntf" w:colFirst="0" w:colLast="0"/>
-      <w:bookmarkEnd w:id="46"/>
+      <w:bookmarkStart w:id="53" w:name="_2u6wntf" w:colFirst="0" w:colLast="0"/>
+      <w:bookmarkEnd w:id="53"/>
       <w:r>
         <w:t>Restricciones de diseño</w:t>
       </w:r>
@@ -7272,8 +7509,8 @@
         <w:ind w:hanging="720"/>
         <w:jc w:val="both"/>
       </w:pPr>
-      <w:bookmarkStart w:id="47" w:name="_19c6y18" w:colFirst="0" w:colLast="0"/>
-      <w:bookmarkEnd w:id="47"/>
+      <w:bookmarkStart w:id="54" w:name="_19c6y18" w:colFirst="0" w:colLast="0"/>
+      <w:bookmarkEnd w:id="54"/>
       <w:r>
         <w:t>Normas</w:t>
       </w:r>
@@ -7402,9 +7639,10 @@
         <w:ind w:hanging="720"/>
         <w:jc w:val="both"/>
       </w:pPr>
-      <w:bookmarkStart w:id="48" w:name="_3tbugp1" w:colFirst="0" w:colLast="0"/>
-      <w:bookmarkEnd w:id="48"/>
-      <w:r>
+      <w:bookmarkStart w:id="55" w:name="_3tbugp1" w:colFirst="0" w:colLast="0"/>
+      <w:bookmarkEnd w:id="55"/>
+      <w:r>
+        <w:lastRenderedPageBreak/>
         <w:t>Hardware</w:t>
       </w:r>
     </w:p>
@@ -7581,10 +7819,9 @@
         <w:ind w:hanging="720"/>
         <w:jc w:val="both"/>
       </w:pPr>
-      <w:bookmarkStart w:id="49" w:name="_28h4qwu" w:colFirst="0" w:colLast="0"/>
-      <w:bookmarkEnd w:id="49"/>
-      <w:r>
-        <w:lastRenderedPageBreak/>
+      <w:bookmarkStart w:id="56" w:name="_28h4qwu" w:colFirst="0" w:colLast="0"/>
+      <w:bookmarkEnd w:id="56"/>
+      <w:r>
         <w:t>Atributos</w:t>
       </w:r>
     </w:p>
@@ -7629,8 +7866,8 @@
           <w:szCs w:val="24"/>
         </w:rPr>
       </w:pPr>
-      <w:bookmarkStart w:id="50" w:name="_nmf14n" w:colFirst="0" w:colLast="0"/>
-      <w:bookmarkEnd w:id="50"/>
+      <w:bookmarkStart w:id="57" w:name="_nmf14n" w:colFirst="0" w:colLast="0"/>
+      <w:bookmarkEnd w:id="57"/>
     </w:p>
     <w:p>
       <w:pPr>
@@ -7643,8 +7880,8 @@
         <w:ind w:hanging="720"/>
         <w:jc w:val="both"/>
       </w:pPr>
-      <w:bookmarkStart w:id="51" w:name="_37m2jsg" w:colFirst="0" w:colLast="0"/>
-      <w:bookmarkEnd w:id="51"/>
+      <w:bookmarkStart w:id="58" w:name="_37m2jsg" w:colFirst="0" w:colLast="0"/>
+      <w:bookmarkEnd w:id="58"/>
       <w:r>
         <w:t>Disponibilidad</w:t>
       </w:r>
@@ -7677,8 +7914,8 @@
           <w:szCs w:val="24"/>
         </w:rPr>
       </w:pPr>
-      <w:bookmarkStart w:id="52" w:name="_1mrcu09" w:colFirst="0" w:colLast="0"/>
-      <w:bookmarkEnd w:id="52"/>
+      <w:bookmarkStart w:id="59" w:name="_1mrcu09" w:colFirst="0" w:colLast="0"/>
+      <w:bookmarkEnd w:id="59"/>
     </w:p>
     <w:p>
       <w:pPr>
@@ -7711,6 +7948,7 @@
           <w:sz w:val="32"/>
           <w:szCs w:val="32"/>
         </w:rPr>
+        <w:lastRenderedPageBreak/>
         <w:t>Anexo</w:t>
       </w:r>
     </w:p>
@@ -7729,6 +7967,8 @@
         <w:t>Especificación de Casos de uso</w:t>
       </w:r>
     </w:p>
+    <w:bookmarkStart w:id="60" w:name="_Gestionar_Asuntos_Estudiantiles"/>
+    <w:bookmarkEnd w:id="60"/>
     <w:p>
       <w:pPr>
         <w:pStyle w:val="Ttulo3"/>
@@ -7740,10 +7980,35 @@
         <w:ind w:hanging="720"/>
         <w:jc w:val="both"/>
       </w:pPr>
-      <w:bookmarkStart w:id="53" w:name="_Gestionar_Asuntos_Estudiantiles"/>
-      <w:bookmarkEnd w:id="53"/>
-      <w:r>
-        <w:t>Gestionar Asuntos Estudiantiles</w:t>
+      <w:r>
+        <w:fldChar w:fldCharType="begin"/>
+      </w:r>
+      <w:r>
+        <w:instrText xml:space="preserve"> HYPERLINK  \l "_La_aplicación_contará_2" </w:instrText>
+      </w:r>
+      <w:r>
+        <w:fldChar w:fldCharType="separate"/>
+      </w:r>
+      <w:r>
+        <w:rPr>
+          <w:rStyle w:val="Hipervnculo"/>
+        </w:rPr>
+        <w:t>Gestionar Asuntos Estud</w:t>
+      </w:r>
+      <w:r>
+        <w:rPr>
+          <w:rStyle w:val="Hipervnculo"/>
+        </w:rPr>
+        <w:t>i</w:t>
+      </w:r>
+      <w:r>
+        <w:rPr>
+          <w:rStyle w:val="Hipervnculo"/>
+        </w:rPr>
+        <w:t>antiles</w:t>
+      </w:r>
+      <w:r>
+        <w:fldChar w:fldCharType="end"/>
       </w:r>
     </w:p>
     <w:tbl>
@@ -8449,7 +8714,6 @@
                 <w:sz w:val="24"/>
                 <w:szCs w:val="24"/>
               </w:rPr>
-              <w:lastRenderedPageBreak/>
               <w:t xml:space="preserve">Casos de uso incluidos: </w:t>
             </w:r>
           </w:p>
@@ -8494,6 +8758,8 @@
       </w:tr>
     </w:tbl>
     <w:p/>
+    <w:bookmarkStart w:id="61" w:name="_Visualizar_Calendario_Academico"/>
+    <w:bookmarkEnd w:id="61"/>
     <w:p>
       <w:pPr>
         <w:pStyle w:val="Ttulo3"/>
@@ -8505,16 +8771,44 @@
         <w:ind w:hanging="720"/>
         <w:jc w:val="both"/>
       </w:pPr>
-      <w:bookmarkStart w:id="54" w:name="_Visualizar_Calendario_Academico"/>
-      <w:bookmarkEnd w:id="54"/>
-      <w:r>
-        <w:t xml:space="preserve">Visualizar Calendario </w:t>
+      <w:r>
+        <w:fldChar w:fldCharType="begin"/>
+      </w:r>
+      <w:r>
+        <w:instrText xml:space="preserve"> HYPERLINK  \l "_La_aplicación_contará_3" </w:instrText>
+      </w:r>
+      <w:r>
+        <w:fldChar w:fldCharType="separate"/>
+      </w:r>
+      <w:r>
+        <w:rPr>
+          <w:rStyle w:val="Hipervnculo"/>
+        </w:rPr>
+        <w:t>Visualizar Cal</w:t>
+      </w:r>
+      <w:r>
+        <w:rPr>
+          <w:rStyle w:val="Hipervnculo"/>
+        </w:rPr>
+        <w:t>e</w:t>
+      </w:r>
+      <w:r>
+        <w:rPr>
+          <w:rStyle w:val="Hipervnculo"/>
+        </w:rPr>
+        <w:t xml:space="preserve">ndario </w:t>
       </w:r>
       <w:proofErr w:type="spellStart"/>
       <w:r>
+        <w:rPr>
+          <w:rStyle w:val="Hipervnculo"/>
+        </w:rPr>
         <w:t>Academico</w:t>
       </w:r>
       <w:proofErr w:type="spellEnd"/>
+      <w:r>
+        <w:fldChar w:fldCharType="end"/>
+      </w:r>
     </w:p>
     <w:tbl>
       <w:tblPr>
@@ -8790,6 +9084,7 @@
                 <w:sz w:val="24"/>
                 <w:szCs w:val="24"/>
               </w:rPr>
+              <w:lastRenderedPageBreak/>
               <w:t>Estado:</w:t>
             </w:r>
           </w:p>
@@ -9639,7 +9934,6 @@
                 <w:sz w:val="24"/>
                 <w:szCs w:val="24"/>
               </w:rPr>
-              <w:lastRenderedPageBreak/>
               <w:t xml:space="preserve">Ver </w:t>
             </w:r>
             <w:proofErr w:type="spellStart"/>
@@ -9687,7 +9981,6 @@
                 <w:sz w:val="24"/>
                 <w:szCs w:val="24"/>
               </w:rPr>
-              <w:lastRenderedPageBreak/>
               <w:t xml:space="preserve">Casos de uso extendidos: </w:t>
             </w:r>
           </w:p>
@@ -9695,6 +9988,8 @@
       </w:tr>
     </w:tbl>
     <w:p/>
+    <w:bookmarkStart w:id="62" w:name="_Calcular_Promedio"/>
+    <w:bookmarkEnd w:id="62"/>
     <w:p>
       <w:pPr>
         <w:pStyle w:val="Ttulo3"/>
@@ -9706,10 +10001,35 @@
         <w:ind w:hanging="720"/>
         <w:jc w:val="both"/>
       </w:pPr>
-      <w:bookmarkStart w:id="55" w:name="_Calcular_Promedio"/>
-      <w:bookmarkEnd w:id="55"/>
-      <w:r>
-        <w:t>Calcular Promedio</w:t>
+      <w:r>
+        <w:fldChar w:fldCharType="begin"/>
+      </w:r>
+      <w:r>
+        <w:instrText xml:space="preserve"> HYPERLINK  \l "_La_aplicación_contará_4" </w:instrText>
+      </w:r>
+      <w:r>
+        <w:fldChar w:fldCharType="separate"/>
+      </w:r>
+      <w:r>
+        <w:rPr>
+          <w:rStyle w:val="Hipervnculo"/>
+        </w:rPr>
+        <w:t>Calcular Prome</w:t>
+      </w:r>
+      <w:r>
+        <w:rPr>
+          <w:rStyle w:val="Hipervnculo"/>
+        </w:rPr>
+        <w:t>d</w:t>
+      </w:r>
+      <w:r>
+        <w:rPr>
+          <w:rStyle w:val="Hipervnculo"/>
+        </w:rPr>
+        <w:t>io</w:t>
+      </w:r>
+      <w:r>
+        <w:fldChar w:fldCharType="end"/>
       </w:r>
     </w:p>
     <w:tbl>
@@ -10092,6 +10412,7 @@
                 <w:sz w:val="24"/>
                 <w:szCs w:val="24"/>
               </w:rPr>
+              <w:lastRenderedPageBreak/>
               <w:t>Autor:</w:t>
             </w:r>
           </w:p>
@@ -10781,7 +11102,6 @@
                 <w:sz w:val="24"/>
                 <w:szCs w:val="24"/>
               </w:rPr>
-              <w:lastRenderedPageBreak/>
               <w:t>3.a</w:t>
             </w:r>
             <w:proofErr w:type="gramEnd"/>
@@ -10950,6 +11270,8 @@
         </w:tc>
       </w:tr>
     </w:tbl>
+    <w:bookmarkStart w:id="63" w:name="_Consultar_libros"/>
+    <w:bookmarkEnd w:id="63"/>
     <w:p>
       <w:pPr>
         <w:pStyle w:val="Ttulo3"/>
@@ -10961,10 +11283,23 @@
         <w:ind w:hanging="720"/>
         <w:jc w:val="both"/>
       </w:pPr>
-      <w:bookmarkStart w:id="56" w:name="_Consultar_libros"/>
-      <w:bookmarkEnd w:id="56"/>
-      <w:r>
+      <w:r>
+        <w:fldChar w:fldCharType="begin"/>
+      </w:r>
+      <w:r>
+        <w:instrText xml:space="preserve"> HYPERLINK  \l "_La_aplicación_contará_5" </w:instrText>
+      </w:r>
+      <w:r>
+        <w:fldChar w:fldCharType="separate"/>
+      </w:r>
+      <w:r>
+        <w:rPr>
+          <w:rStyle w:val="Hipervnculo"/>
+        </w:rPr>
         <w:t>Consultar libros</w:t>
+      </w:r>
+      <w:r>
+        <w:fldChar w:fldCharType="end"/>
       </w:r>
     </w:p>
     <w:tbl>
@@ -11081,6 +11416,7 @@
                 <w:sz w:val="24"/>
                 <w:szCs w:val="24"/>
               </w:rPr>
+              <w:lastRenderedPageBreak/>
               <w:t xml:space="preserve">Identificador </w:t>
             </w:r>
           </w:p>
@@ -11175,6 +11511,22 @@
                 <w:szCs w:val="24"/>
               </w:rPr>
             </w:pPr>
+            <w:r>
+              <w:rPr>
+                <w:color w:val="000000"/>
+                <w:sz w:val="24"/>
+                <w:szCs w:val="24"/>
+              </w:rPr>
+              <w:t>El usuario por medio de un submenú que se desplegará al elegir el botón “Libros” podrá elegir donde desea realizar la b</w:t>
+            </w:r>
+            <w:r>
+              <w:rPr>
+                <w:color w:val="000000"/>
+                <w:sz w:val="24"/>
+                <w:szCs w:val="24"/>
+              </w:rPr>
+              <w:t>úsqueda del libro para que de esta manera se logre visualizar el listado de libros disponibles.</w:t>
+            </w:r>
           </w:p>
         </w:tc>
       </w:tr>
@@ -11496,7 +11848,15 @@
                 <w:sz w:val="24"/>
                 <w:szCs w:val="24"/>
               </w:rPr>
-              <w:t>24/10/2017</w:t>
+              <w:t>31/11</w:t>
+            </w:r>
+            <w:r>
+              <w:rPr>
+                <w:color w:val="000000"/>
+                <w:sz w:val="24"/>
+                <w:szCs w:val="24"/>
+              </w:rPr>
+              <w:t>/2017</w:t>
             </w:r>
           </w:p>
         </w:tc>
@@ -11774,11 +12134,79 @@
           </w:tcPr>
           <w:p>
             <w:pPr>
+              <w:numPr>
+                <w:ilvl w:val="0"/>
+                <w:numId w:val="35"/>
+              </w:numPr>
               <w:tabs>
                 <w:tab w:val="left" w:pos="4590"/>
               </w:tabs>
-              <w:spacing w:after="200" w:line="360" w:lineRule="auto"/>
-              <w:contextualSpacing w:val="0"/>
+              <w:spacing w:line="360" w:lineRule="auto"/>
+              <w:jc w:val="both"/>
+              <w:rPr>
+                <w:color w:val="000000"/>
+                <w:sz w:val="24"/>
+                <w:szCs w:val="24"/>
+              </w:rPr>
+            </w:pPr>
+            <w:r>
+              <w:rPr>
+                <w:color w:val="000000"/>
+                <w:sz w:val="24"/>
+                <w:szCs w:val="24"/>
+              </w:rPr>
+              <w:t>Selecciona el lugar de donde desea realizar su búsqueda</w:t>
+            </w:r>
+            <w:r>
+              <w:rPr>
+                <w:color w:val="000000"/>
+                <w:sz w:val="24"/>
+                <w:szCs w:val="24"/>
+              </w:rPr>
+              <w:t>.</w:t>
+            </w:r>
+          </w:p>
+          <w:p>
+            <w:pPr>
+              <w:numPr>
+                <w:ilvl w:val="0"/>
+                <w:numId w:val="35"/>
+              </w:numPr>
+              <w:tabs>
+                <w:tab w:val="left" w:pos="4590"/>
+              </w:tabs>
+              <w:spacing w:line="360" w:lineRule="auto"/>
+              <w:jc w:val="both"/>
+              <w:rPr>
+                <w:color w:val="000000"/>
+                <w:sz w:val="24"/>
+                <w:szCs w:val="24"/>
+              </w:rPr>
+            </w:pPr>
+            <w:r>
+              <w:rPr>
+                <w:color w:val="000000"/>
+                <w:sz w:val="24"/>
+                <w:szCs w:val="24"/>
+              </w:rPr>
+              <w:t>Selecciona la opción “Buscar</w:t>
+            </w:r>
+            <w:r>
+              <w:rPr>
+                <w:color w:val="000000"/>
+                <w:sz w:val="24"/>
+                <w:szCs w:val="24"/>
+              </w:rPr>
+              <w:t>”</w:t>
+            </w:r>
+          </w:p>
+          <w:p>
+            <w:pPr>
+              <w:tabs>
+                <w:tab w:val="left" w:pos="4590"/>
+              </w:tabs>
+              <w:spacing w:line="360" w:lineRule="auto"/>
+              <w:ind w:left="360"/>
               <w:jc w:val="both"/>
               <w:rPr>
                 <w:color w:val="000000"/>
@@ -11838,6 +12266,50 @@
                 <w:szCs w:val="24"/>
               </w:rPr>
             </w:pPr>
+          </w:p>
+          <w:p>
+            <w:pPr>
+              <w:spacing w:line="360" w:lineRule="auto"/>
+              <w:contextualSpacing w:val="0"/>
+              <w:jc w:val="both"/>
+              <w:rPr>
+                <w:color w:val="000000"/>
+                <w:sz w:val="24"/>
+                <w:szCs w:val="24"/>
+              </w:rPr>
+            </w:pPr>
+            <w:r>
+              <w:rPr>
+                <w:color w:val="000000"/>
+                <w:sz w:val="24"/>
+                <w:szCs w:val="24"/>
+              </w:rPr>
+              <w:t>3</w:t>
+            </w:r>
+            <w:r>
+              <w:rPr>
+                <w:color w:val="000000"/>
+                <w:sz w:val="24"/>
+                <w:szCs w:val="24"/>
+              </w:rPr>
+              <w:t>.</w:t>
+            </w:r>
+            <w:r>
+              <w:rPr>
+                <w:color w:val="000000"/>
+                <w:sz w:val="24"/>
+                <w:szCs w:val="24"/>
+              </w:rPr>
+              <w:t xml:space="preserve"> Muestra el listado de libros que posee el sitio o a su vez lo redirige al portal donde podrá continuar con su </w:t>
+            </w:r>
+            <w:r>
+              <w:rPr>
+                <w:color w:val="000000"/>
+                <w:sz w:val="24"/>
+                <w:szCs w:val="24"/>
+              </w:rPr>
+              <w:t>búsqueda</w:t>
+            </w:r>
           </w:p>
           <w:p>
             <w:pPr>
@@ -11919,6 +12391,94 @@
                 <w:szCs w:val="24"/>
               </w:rPr>
             </w:pPr>
+            <w:proofErr w:type="gramStart"/>
+            <w:r>
+              <w:rPr>
+                <w:color w:val="000000"/>
+                <w:sz w:val="24"/>
+                <w:szCs w:val="24"/>
+              </w:rPr>
+              <w:t>2</w:t>
+            </w:r>
+            <w:r>
+              <w:rPr>
+                <w:color w:val="000000"/>
+                <w:sz w:val="24"/>
+                <w:szCs w:val="24"/>
+              </w:rPr>
+              <w:t>.a</w:t>
+            </w:r>
+            <w:proofErr w:type="gramEnd"/>
+            <w:r>
+              <w:rPr>
+                <w:color w:val="000000"/>
+                <w:sz w:val="24"/>
+                <w:szCs w:val="24"/>
+              </w:rPr>
+              <w:t>. En el caso de</w:t>
+            </w:r>
+            <w:r>
+              <w:rPr>
+                <w:color w:val="000000"/>
+                <w:sz w:val="24"/>
+                <w:szCs w:val="24"/>
+              </w:rPr>
+              <w:t xml:space="preserve"> seleccionar la opción “Buscar</w:t>
+            </w:r>
+            <w:r>
+              <w:rPr>
+                <w:color w:val="000000"/>
+                <w:sz w:val="24"/>
+                <w:szCs w:val="24"/>
+              </w:rPr>
+              <w:t xml:space="preserve">” sin haber </w:t>
+            </w:r>
+            <w:r>
+              <w:rPr>
+                <w:color w:val="000000"/>
+                <w:sz w:val="24"/>
+                <w:szCs w:val="24"/>
+              </w:rPr>
+              <w:t>seleccionado una opción no se permitirá continuar con la búsqueda</w:t>
+            </w:r>
+            <w:r>
+              <w:rPr>
+                <w:color w:val="000000"/>
+                <w:sz w:val="24"/>
+                <w:szCs w:val="24"/>
+              </w:rPr>
+              <w:t>.</w:t>
+            </w:r>
+          </w:p>
+          <w:p>
+            <w:pPr>
+              <w:spacing w:line="360" w:lineRule="auto"/>
+              <w:contextualSpacing w:val="0"/>
+              <w:jc w:val="both"/>
+              <w:rPr>
+                <w:color w:val="000000"/>
+                <w:sz w:val="24"/>
+                <w:szCs w:val="24"/>
+              </w:rPr>
+            </w:pPr>
+            <w:proofErr w:type="gramStart"/>
+            <w:r>
+              <w:rPr>
+                <w:color w:val="000000"/>
+                <w:sz w:val="24"/>
+                <w:szCs w:val="24"/>
+              </w:rPr>
+              <w:t>3.a</w:t>
+            </w:r>
+            <w:proofErr w:type="gramEnd"/>
+            <w:r>
+              <w:rPr>
+                <w:color w:val="000000"/>
+                <w:sz w:val="24"/>
+                <w:szCs w:val="24"/>
+              </w:rPr>
+              <w:t xml:space="preserve"> En el caso de que no exista conexión a Internet y se pretenda hacer la búsqueda, aparecerá un mensaje propio de internet que nos informa sobre la conexión.</w:t>
+            </w:r>
           </w:p>
         </w:tc>
       </w:tr>
@@ -12000,7 +12560,6 @@
                 <w:sz w:val="24"/>
                 <w:szCs w:val="24"/>
               </w:rPr>
-              <w:lastRenderedPageBreak/>
               <w:t xml:space="preserve">Casos de uso incluidos: </w:t>
             </w:r>
           </w:p>
@@ -12056,6 +12615,7 @@
         <w:jc w:val="both"/>
       </w:pPr>
       <w:r>
+        <w:lastRenderedPageBreak/>
         <w:t>Gestionar Lista de Tareas</w:t>
       </w:r>
     </w:p>
@@ -13209,16 +13769,7 @@
                 <w:sz w:val="24"/>
                 <w:szCs w:val="24"/>
               </w:rPr>
-              <w:t xml:space="preserve">6. Guarda y muestra la tarea creada en una </w:t>
-            </w:r>
-            <w:r>
-              <w:rPr>
-                <w:color w:val="000000"/>
-                <w:sz w:val="24"/>
-                <w:szCs w:val="24"/>
-              </w:rPr>
-              <w:lastRenderedPageBreak/>
-              <w:t>lista.</w:t>
+              <w:t>6. Guarda y muestra la tarea creada en una lista.</w:t>
             </w:r>
           </w:p>
         </w:tc>
@@ -13258,7 +13809,6 @@
                 <w:sz w:val="24"/>
                 <w:szCs w:val="24"/>
               </w:rPr>
-              <w:lastRenderedPageBreak/>
               <w:t>Flujo Alternativo</w:t>
             </w:r>
           </w:p>
@@ -13325,6 +13875,7 @@
                 <w:sz w:val="24"/>
                 <w:szCs w:val="24"/>
               </w:rPr>
+              <w:lastRenderedPageBreak/>
               <w:t>Post condiciones:</w:t>
             </w:r>
             <w:r>
@@ -13461,8 +14012,8 @@
         <w:ind w:hanging="720"/>
         <w:jc w:val="both"/>
       </w:pPr>
-      <w:bookmarkStart w:id="57" w:name="_Visualizar_Club"/>
-      <w:bookmarkEnd w:id="57"/>
+      <w:bookmarkStart w:id="64" w:name="_Visualizar_Club"/>
+      <w:bookmarkEnd w:id="64"/>
       <w:r>
         <w:t>Visualizar Club</w:t>
       </w:r>
@@ -14377,7 +14928,6 @@
                 <w:sz w:val="24"/>
                 <w:szCs w:val="24"/>
               </w:rPr>
-              <w:lastRenderedPageBreak/>
               <w:t>Ingresar a la opción “Clubes”.</w:t>
             </w:r>
           </w:p>
@@ -14776,6 +15326,8 @@
       </w:tr>
     </w:tbl>
     <w:p/>
+    <w:bookmarkStart w:id="65" w:name="_Acceder_a_MiEspe"/>
+    <w:bookmarkEnd w:id="65"/>
     <w:p>
       <w:pPr>
         <w:pStyle w:val="Ttulo3"/>
@@ -14788,13 +15340,43 @@
         <w:jc w:val="both"/>
       </w:pPr>
       <w:r>
+        <w:fldChar w:fldCharType="begin"/>
+      </w:r>
+      <w:r>
+        <w:instrText xml:space="preserve"> HYPERLINK  \l "_La_aplicación_contará" </w:instrText>
+      </w:r>
+      <w:r>
+        <w:fldChar w:fldCharType="separate"/>
+      </w:r>
+      <w:r>
+        <w:rPr>
+          <w:rStyle w:val="Hipervnculo"/>
+        </w:rPr>
         <w:t xml:space="preserve">Acceder a </w:t>
       </w:r>
       <w:proofErr w:type="spellStart"/>
       <w:r>
-        <w:t>MiEspe</w:t>
+        <w:rPr>
+          <w:rStyle w:val="Hipervnculo"/>
+        </w:rPr>
+        <w:t>MiEs</w:t>
+      </w:r>
+      <w:r>
+        <w:rPr>
+          <w:rStyle w:val="Hipervnculo"/>
+        </w:rPr>
+        <w:t>p</w:t>
+      </w:r>
+      <w:r>
+        <w:rPr>
+          <w:rStyle w:val="Hipervnculo"/>
+        </w:rPr>
+        <w:t>e</w:t>
       </w:r>
       <w:proofErr w:type="spellEnd"/>
+      <w:r>
+        <w:fldChar w:fldCharType="end"/>
+      </w:r>
     </w:p>
     <w:tbl>
       <w:tblPr>
@@ -15570,6 +16152,8 @@
       </w:tr>
     </w:tbl>
     <w:p/>
+    <w:bookmarkStart w:id="66" w:name="_Seleccionar_preguntas_frecuentes"/>
+    <w:bookmarkEnd w:id="66"/>
     <w:p>
       <w:pPr>
         <w:pStyle w:val="Ttulo3"/>
@@ -15582,7 +16166,35 @@
         <w:jc w:val="both"/>
       </w:pPr>
       <w:r>
-        <w:t>Seleccionar preguntas frecuentes</w:t>
+        <w:lastRenderedPageBreak/>
+        <w:fldChar w:fldCharType="begin"/>
+      </w:r>
+      <w:r>
+        <w:instrText xml:space="preserve"> HYPERLINK  \l "_La_aplicación_contará_1" </w:instrText>
+      </w:r>
+      <w:r>
+        <w:fldChar w:fldCharType="separate"/>
+      </w:r>
+      <w:r>
+        <w:rPr>
+          <w:rStyle w:val="Hipervnculo"/>
+        </w:rPr>
+        <w:t>Seleccionar preguntas fr</w:t>
+      </w:r>
+      <w:r>
+        <w:rPr>
+          <w:rStyle w:val="Hipervnculo"/>
+        </w:rPr>
+        <w:t>e</w:t>
+      </w:r>
+      <w:r>
+        <w:rPr>
+          <w:rStyle w:val="Hipervnculo"/>
+        </w:rPr>
+        <w:t>cuentes</w:t>
+      </w:r>
+      <w:r>
+        <w:fldChar w:fldCharType="end"/>
       </w:r>
     </w:p>
     <w:p/>
@@ -16314,7 +16926,8 @@
         </w:tc>
       </w:tr>
     </w:tbl>
-    <w:p/>
+    <w:bookmarkStart w:id="67" w:name="_Consultar_reportes"/>
+    <w:bookmarkEnd w:id="67"/>
     <w:p>
       <w:pPr>
         <w:pStyle w:val="Ttulo3"/>
@@ -16327,7 +16940,34 @@
         <w:jc w:val="both"/>
       </w:pPr>
       <w:r>
-        <w:t>Consultar reportes</w:t>
+        <w:fldChar w:fldCharType="begin"/>
+      </w:r>
+      <w:r>
+        <w:instrText xml:space="preserve"> HYPERLINK  \l "_La_aplicación_contará_6" </w:instrText>
+      </w:r>
+      <w:r>
+        <w:fldChar w:fldCharType="separate"/>
+      </w:r>
+      <w:r>
+        <w:rPr>
+          <w:rStyle w:val="Hipervnculo"/>
+        </w:rPr>
+        <w:t>Consultar</w:t>
+      </w:r>
+      <w:r>
+        <w:rPr>
+          <w:rStyle w:val="Hipervnculo"/>
+        </w:rPr>
+        <w:t xml:space="preserve"> </w:t>
+      </w:r>
+      <w:r>
+        <w:rPr>
+          <w:rStyle w:val="Hipervnculo"/>
+        </w:rPr>
+        <w:t>reportes</w:t>
+      </w:r>
+      <w:r>
+        <w:fldChar w:fldCharType="end"/>
       </w:r>
     </w:p>
     <w:p/>
@@ -16727,7 +17367,6 @@
                 <w:sz w:val="24"/>
                 <w:szCs w:val="24"/>
               </w:rPr>
-              <w:lastRenderedPageBreak/>
               <w:t>Autor:</w:t>
             </w:r>
           </w:p>
@@ -16757,6 +17396,14 @@
                 <w:szCs w:val="24"/>
               </w:rPr>
             </w:pPr>
+            <w:r>
+              <w:rPr>
+                <w:color w:val="000000"/>
+                <w:sz w:val="24"/>
+                <w:szCs w:val="24"/>
+              </w:rPr>
+              <w:t>Leticia Tipán</w:t>
+            </w:r>
           </w:p>
         </w:tc>
       </w:tr>
@@ -16791,6 +17438,7 @@
                 <w:sz w:val="24"/>
                 <w:szCs w:val="24"/>
               </w:rPr>
+              <w:lastRenderedPageBreak/>
               <w:t>Fecha creación</w:t>
             </w:r>
           </w:p>
@@ -18050,27 +18698,27 @@
                 <w:sz w:val="24"/>
                 <w:szCs w:val="24"/>
               </w:rPr>
+              <w:t>2.a) En caso de que no se encuentre el ID registrado se visualizará en blanco el resultado</w:t>
+            </w:r>
+          </w:p>
+          <w:p>
+            <w:pPr>
+              <w:spacing w:line="360" w:lineRule="auto"/>
+              <w:contextualSpacing w:val="0"/>
+              <w:jc w:val="both"/>
+              <w:rPr>
+                <w:color w:val="000000"/>
+                <w:sz w:val="24"/>
+                <w:szCs w:val="24"/>
+              </w:rPr>
+            </w:pPr>
+            <w:r>
+              <w:rPr>
+                <w:color w:val="000000"/>
+                <w:sz w:val="24"/>
+                <w:szCs w:val="24"/>
+              </w:rPr>
               <w:lastRenderedPageBreak/>
-              <w:t>2.a) En caso de que no se encuentre el ID registrado se visualizará en blanco el resultado</w:t>
-            </w:r>
-          </w:p>
-          <w:p>
-            <w:pPr>
-              <w:spacing w:line="360" w:lineRule="auto"/>
-              <w:contextualSpacing w:val="0"/>
-              <w:jc w:val="both"/>
-              <w:rPr>
-                <w:color w:val="000000"/>
-                <w:sz w:val="24"/>
-                <w:szCs w:val="24"/>
-              </w:rPr>
-            </w:pPr>
-            <w:r>
-              <w:rPr>
-                <w:color w:val="000000"/>
-                <w:sz w:val="24"/>
-                <w:szCs w:val="24"/>
-              </w:rPr>
               <w:t>2.b) En caso no ingresar un número de cédula para la búsqueda se visualizará el siguiente mensaje “Necesita ingresar su cédula primero”</w:t>
             </w:r>
           </w:p>
@@ -18108,6 +18756,7 @@
                 <w:sz w:val="24"/>
                 <w:szCs w:val="24"/>
               </w:rPr>
+              <w:lastRenderedPageBreak/>
               <w:t>Post condiciones:</w:t>
             </w:r>
             <w:r>
@@ -19221,16 +19870,7 @@
                 <w:sz w:val="24"/>
                 <w:szCs w:val="24"/>
               </w:rPr>
-              <w:t xml:space="preserve">2.b) En caso de no ingresar una cédula valida, se visualizará la página en blanco con el </w:t>
-            </w:r>
-            <w:r>
-              <w:rPr>
-                <w:color w:val="000000"/>
-                <w:sz w:val="24"/>
-                <w:szCs w:val="24"/>
-              </w:rPr>
-              <w:lastRenderedPageBreak/>
-              <w:t>mensaje “No hay datos.”</w:t>
+              <w:t>2.b) En caso de no ingresar una cédula valida, se visualizará la página en blanco con el mensaje “No hay datos.”</w:t>
             </w:r>
           </w:p>
         </w:tc>
@@ -19267,7 +19907,6 @@
                 <w:sz w:val="24"/>
                 <w:szCs w:val="24"/>
               </w:rPr>
-              <w:lastRenderedPageBreak/>
               <w:t>Post condiciones:</w:t>
             </w:r>
             <w:r>
@@ -19314,6 +19953,7 @@
                 <w:sz w:val="24"/>
                 <w:szCs w:val="24"/>
               </w:rPr>
+              <w:lastRenderedPageBreak/>
               <w:t xml:space="preserve">Casos de uso incluidos: </w:t>
             </w:r>
           </w:p>
@@ -20477,7 +21117,6 @@
                 <w:sz w:val="24"/>
                 <w:szCs w:val="24"/>
               </w:rPr>
-              <w:lastRenderedPageBreak/>
               <w:t>Post condiciones:</w:t>
             </w:r>
             <w:r>
@@ -20561,6 +21200,7 @@
                 <w:sz w:val="24"/>
                 <w:szCs w:val="24"/>
               </w:rPr>
+              <w:lastRenderedPageBreak/>
               <w:t xml:space="preserve">Casos de uso extendidos: </w:t>
             </w:r>
           </w:p>
@@ -26454,7 +27094,7 @@
         <w:noProof/>
         <w:lang w:val="en-US"/>
       </w:rPr>
-      <w:t>21</w:t>
+      <w:t>14</w:t>
     </w:r>
     <w:r>
       <w:fldChar w:fldCharType="end"/>
@@ -28710,6 +29350,119 @@
     </w:lvl>
   </w:abstractNum>
   <w:abstractNum w:abstractNumId="20" w15:restartNumberingAfterBreak="0">
+    <w:nsid w:val="4D40498A"/>
+    <w:multiLevelType w:val="multilevel"/>
+    <w:tmpl w:val="3334AEFC"/>
+    <w:lvl w:ilvl="0">
+      <w:start w:val="1"/>
+      <w:numFmt w:val="decimal"/>
+      <w:lvlText w:val="%1."/>
+      <w:lvlJc w:val="left"/>
+      <w:pPr>
+        <w:ind w:left="720" w:hanging="360"/>
+      </w:pPr>
+      <w:rPr>
+        <w:u w:val="none"/>
+      </w:rPr>
+    </w:lvl>
+    <w:lvl w:ilvl="1">
+      <w:start w:val="1"/>
+      <w:numFmt w:val="lowerLetter"/>
+      <w:lvlText w:val="%2."/>
+      <w:lvlJc w:val="left"/>
+      <w:pPr>
+        <w:ind w:left="1440" w:hanging="360"/>
+      </w:pPr>
+      <w:rPr>
+        <w:u w:val="none"/>
+      </w:rPr>
+    </w:lvl>
+    <w:lvl w:ilvl="2">
+      <w:start w:val="1"/>
+      <w:numFmt w:val="lowerRoman"/>
+      <w:lvlText w:val="%3."/>
+      <w:lvlJc w:val="right"/>
+      <w:pPr>
+        <w:ind w:left="2160" w:hanging="360"/>
+      </w:pPr>
+      <w:rPr>
+        <w:u w:val="none"/>
+      </w:rPr>
+    </w:lvl>
+    <w:lvl w:ilvl="3">
+      <w:start w:val="1"/>
+      <w:numFmt w:val="decimal"/>
+      <w:lvlText w:val="%4."/>
+      <w:lvlJc w:val="left"/>
+      <w:pPr>
+        <w:ind w:left="2880" w:hanging="360"/>
+      </w:pPr>
+      <w:rPr>
+        <w:u w:val="none"/>
+      </w:rPr>
+    </w:lvl>
+    <w:lvl w:ilvl="4">
+      <w:start w:val="1"/>
+      <w:numFmt w:val="lowerLetter"/>
+      <w:lvlText w:val="%5."/>
+      <w:lvlJc w:val="left"/>
+      <w:pPr>
+        <w:ind w:left="3600" w:hanging="360"/>
+      </w:pPr>
+      <w:rPr>
+        <w:u w:val="none"/>
+      </w:rPr>
+    </w:lvl>
+    <w:lvl w:ilvl="5">
+      <w:start w:val="1"/>
+      <w:numFmt w:val="lowerRoman"/>
+      <w:lvlText w:val="%6."/>
+      <w:lvlJc w:val="right"/>
+      <w:pPr>
+        <w:ind w:left="4320" w:hanging="360"/>
+      </w:pPr>
+      <w:rPr>
+        <w:u w:val="none"/>
+      </w:rPr>
+    </w:lvl>
+    <w:lvl w:ilvl="6">
+      <w:start w:val="1"/>
+      <w:numFmt w:val="decimal"/>
+      <w:lvlText w:val="%7."/>
+      <w:lvlJc w:val="left"/>
+      <w:pPr>
+        <w:ind w:left="5040" w:hanging="360"/>
+      </w:pPr>
+      <w:rPr>
+        <w:u w:val="none"/>
+      </w:rPr>
+    </w:lvl>
+    <w:lvl w:ilvl="7">
+      <w:start w:val="1"/>
+      <w:numFmt w:val="lowerLetter"/>
+      <w:lvlText w:val="%8."/>
+      <w:lvlJc w:val="left"/>
+      <w:pPr>
+        <w:ind w:left="5760" w:hanging="360"/>
+      </w:pPr>
+      <w:rPr>
+        <w:u w:val="none"/>
+      </w:rPr>
+    </w:lvl>
+    <w:lvl w:ilvl="8">
+      <w:start w:val="1"/>
+      <w:numFmt w:val="lowerRoman"/>
+      <w:lvlText w:val="%9."/>
+      <w:lvlJc w:val="right"/>
+      <w:pPr>
+        <w:ind w:left="6480" w:hanging="360"/>
+      </w:pPr>
+      <w:rPr>
+        <w:u w:val="none"/>
+      </w:rPr>
+    </w:lvl>
+  </w:abstractNum>
+  <w:abstractNum w:abstractNumId="21" w15:restartNumberingAfterBreak="0">
     <w:nsid w:val="4F2A33A3"/>
     <w:multiLevelType w:val="multilevel"/>
     <w:tmpl w:val="602CFED8"/>
@@ -28822,7 +29575,7 @@
       </w:rPr>
     </w:lvl>
   </w:abstractNum>
-  <w:abstractNum w:abstractNumId="21" w15:restartNumberingAfterBreak="0">
+  <w:abstractNum w:abstractNumId="22" w15:restartNumberingAfterBreak="0">
     <w:nsid w:val="512D6965"/>
     <w:multiLevelType w:val="multilevel"/>
     <w:tmpl w:val="68AAB302"/>
@@ -28913,7 +29666,7 @@
       </w:pPr>
     </w:lvl>
   </w:abstractNum>
-  <w:abstractNum w:abstractNumId="22" w15:restartNumberingAfterBreak="0">
+  <w:abstractNum w:abstractNumId="23" w15:restartNumberingAfterBreak="0">
     <w:nsid w:val="54D953ED"/>
     <w:multiLevelType w:val="multilevel"/>
     <w:tmpl w:val="BB86AC4C"/>
@@ -29026,7 +29779,7 @@
       </w:rPr>
     </w:lvl>
   </w:abstractNum>
-  <w:abstractNum w:abstractNumId="23" w15:restartNumberingAfterBreak="0">
+  <w:abstractNum w:abstractNumId="24" w15:restartNumberingAfterBreak="0">
     <w:nsid w:val="57423E7A"/>
     <w:multiLevelType w:val="multilevel"/>
     <w:tmpl w:val="68AAB302"/>
@@ -29117,7 +29870,7 @@
       </w:pPr>
     </w:lvl>
   </w:abstractNum>
-  <w:abstractNum w:abstractNumId="24" w15:restartNumberingAfterBreak="0">
+  <w:abstractNum w:abstractNumId="25" w15:restartNumberingAfterBreak="0">
     <w:nsid w:val="57510FF0"/>
     <w:multiLevelType w:val="multilevel"/>
     <w:tmpl w:val="5E7E9F62"/>
@@ -29230,7 +29983,7 @@
       </w:pPr>
     </w:lvl>
   </w:abstractNum>
-  <w:abstractNum w:abstractNumId="25" w15:restartNumberingAfterBreak="0">
+  <w:abstractNum w:abstractNumId="26" w15:restartNumberingAfterBreak="0">
     <w:nsid w:val="58921A95"/>
     <w:multiLevelType w:val="multilevel"/>
     <w:tmpl w:val="0494F7BA"/>
@@ -29343,7 +30096,7 @@
       </w:rPr>
     </w:lvl>
   </w:abstractNum>
-  <w:abstractNum w:abstractNumId="26" w15:restartNumberingAfterBreak="0">
+  <w:abstractNum w:abstractNumId="27" w15:restartNumberingAfterBreak="0">
     <w:nsid w:val="5E7F08D9"/>
     <w:multiLevelType w:val="multilevel"/>
     <w:tmpl w:val="57D27ECC"/>
@@ -29456,7 +30209,7 @@
       </w:rPr>
     </w:lvl>
   </w:abstractNum>
-  <w:abstractNum w:abstractNumId="27" w15:restartNumberingAfterBreak="0">
+  <w:abstractNum w:abstractNumId="28" w15:restartNumberingAfterBreak="0">
     <w:nsid w:val="5F300914"/>
     <w:multiLevelType w:val="multilevel"/>
     <w:tmpl w:val="F7A88FC0"/>
@@ -29569,7 +30322,7 @@
       </w:rPr>
     </w:lvl>
   </w:abstractNum>
-  <w:abstractNum w:abstractNumId="28" w15:restartNumberingAfterBreak="0">
+  <w:abstractNum w:abstractNumId="29" w15:restartNumberingAfterBreak="0">
     <w:nsid w:val="6134499A"/>
     <w:multiLevelType w:val="multilevel"/>
     <w:tmpl w:val="68AAB302"/>
@@ -29660,7 +30413,7 @@
       </w:pPr>
     </w:lvl>
   </w:abstractNum>
-  <w:abstractNum w:abstractNumId="29" w15:restartNumberingAfterBreak="0">
+  <w:abstractNum w:abstractNumId="30" w15:restartNumberingAfterBreak="0">
     <w:nsid w:val="6C7A465A"/>
     <w:multiLevelType w:val="multilevel"/>
     <w:tmpl w:val="68AAB302"/>
@@ -29751,7 +30504,7 @@
       </w:pPr>
     </w:lvl>
   </w:abstractNum>
-  <w:abstractNum w:abstractNumId="30" w15:restartNumberingAfterBreak="0">
+  <w:abstractNum w:abstractNumId="31" w15:restartNumberingAfterBreak="0">
     <w:nsid w:val="74C33763"/>
     <w:multiLevelType w:val="multilevel"/>
     <w:tmpl w:val="3334AEFC"/>
@@ -29864,7 +30617,7 @@
       </w:rPr>
     </w:lvl>
   </w:abstractNum>
-  <w:abstractNum w:abstractNumId="31" w15:restartNumberingAfterBreak="0">
+  <w:abstractNum w:abstractNumId="32" w15:restartNumberingAfterBreak="0">
     <w:nsid w:val="790F07EA"/>
     <w:multiLevelType w:val="multilevel"/>
     <w:tmpl w:val="A81A823C"/>
@@ -29977,7 +30730,7 @@
       </w:rPr>
     </w:lvl>
   </w:abstractNum>
-  <w:abstractNum w:abstractNumId="32" w15:restartNumberingAfterBreak="0">
+  <w:abstractNum w:abstractNumId="33" w15:restartNumberingAfterBreak="0">
     <w:nsid w:val="79812242"/>
     <w:multiLevelType w:val="multilevel"/>
     <w:tmpl w:val="68AAB302"/>
@@ -30068,7 +30821,7 @@
       </w:pPr>
     </w:lvl>
   </w:abstractNum>
-  <w:abstractNum w:abstractNumId="33" w15:restartNumberingAfterBreak="0">
+  <w:abstractNum w:abstractNumId="34" w15:restartNumberingAfterBreak="0">
     <w:nsid w:val="7E042A01"/>
     <w:multiLevelType w:val="multilevel"/>
     <w:tmpl w:val="43046C10"/>
@@ -30182,22 +30935,22 @@
     </w:lvl>
   </w:abstractNum>
   <w:num w:numId="1">
-    <w:abstractNumId w:val="27"/>
+    <w:abstractNumId w:val="28"/>
   </w:num>
   <w:num w:numId="2">
     <w:abstractNumId w:val="9"/>
   </w:num>
   <w:num w:numId="3">
-    <w:abstractNumId w:val="31"/>
+    <w:abstractNumId w:val="32"/>
   </w:num>
   <w:num w:numId="4">
-    <w:abstractNumId w:val="29"/>
+    <w:abstractNumId w:val="30"/>
   </w:num>
   <w:num w:numId="5">
     <w:abstractNumId w:val="10"/>
   </w:num>
   <w:num w:numId="6">
-    <w:abstractNumId w:val="25"/>
+    <w:abstractNumId w:val="26"/>
   </w:num>
   <w:num w:numId="7">
     <w:abstractNumId w:val="3"/>
@@ -30212,16 +30965,16 @@
     <w:abstractNumId w:val="13"/>
   </w:num>
   <w:num w:numId="11">
-    <w:abstractNumId w:val="26"/>
+    <w:abstractNumId w:val="27"/>
   </w:num>
   <w:num w:numId="12">
-    <w:abstractNumId w:val="33"/>
+    <w:abstractNumId w:val="34"/>
   </w:num>
   <w:num w:numId="13">
     <w:abstractNumId w:val="5"/>
   </w:num>
   <w:num w:numId="14">
-    <w:abstractNumId w:val="20"/>
+    <w:abstractNumId w:val="21"/>
   </w:num>
   <w:num w:numId="15">
     <w:abstractNumId w:val="7"/>
@@ -30239,7 +30992,7 @@
     <w:abstractNumId w:val="1"/>
   </w:num>
   <w:num w:numId="20">
-    <w:abstractNumId w:val="30"/>
+    <w:abstractNumId w:val="31"/>
   </w:num>
   <w:num w:numId="21">
     <w:abstractNumId w:val="12"/>
@@ -30248,10 +31001,10 @@
     <w:abstractNumId w:val="4"/>
   </w:num>
   <w:num w:numId="23">
-    <w:abstractNumId w:val="24"/>
+    <w:abstractNumId w:val="25"/>
   </w:num>
   <w:num w:numId="24">
-    <w:abstractNumId w:val="22"/>
+    <w:abstractNumId w:val="23"/>
   </w:num>
   <w:num w:numId="25">
     <w:abstractNumId w:val="18"/>
@@ -30263,25 +31016,28 @@
     <w:abstractNumId w:val="17"/>
   </w:num>
   <w:num w:numId="28">
-    <w:abstractNumId w:val="23"/>
+    <w:abstractNumId w:val="24"/>
   </w:num>
   <w:num w:numId="29">
     <w:abstractNumId w:val="0"/>
   </w:num>
   <w:num w:numId="30">
-    <w:abstractNumId w:val="32"/>
+    <w:abstractNumId w:val="33"/>
   </w:num>
   <w:num w:numId="31">
     <w:abstractNumId w:val="14"/>
   </w:num>
   <w:num w:numId="32">
-    <w:abstractNumId w:val="28"/>
+    <w:abstractNumId w:val="29"/>
   </w:num>
   <w:num w:numId="33">
-    <w:abstractNumId w:val="21"/>
+    <w:abstractNumId w:val="22"/>
   </w:num>
   <w:num w:numId="34">
     <w:abstractNumId w:val="16"/>
+  </w:num>
+  <w:num w:numId="35">
+    <w:abstractNumId w:val="20"/>
   </w:num>
 </w:numbering>
 </file>
@@ -31955,7 +32711,7 @@
 </file>
 
 <file path=customXml/itemProps1.xml><?xml version="1.0" encoding="utf-8"?>
-<ds:datastoreItem xmlns:ds="http://schemas.openxmlformats.org/officeDocument/2006/customXml" ds:itemID="{0EA74E29-396F-4FE7-B091-82B08F973C5E}">
+<ds:datastoreItem xmlns:ds="http://schemas.openxmlformats.org/officeDocument/2006/customXml" ds:itemID="{02C2C93E-E28B-4533-9D24-93BC9C4056BA}">
   <ds:schemaRefs>
     <ds:schemaRef ds:uri="http://schemas.openxmlformats.org/officeDocument/2006/bibliography"/>
   </ds:schemaRefs>

</xml_diff>